<commit_message>
System of equations calculations added
</commit_message>
<xml_diff>
--- a/Praca Inżynierska.docx
+++ b/Praca Inżynierska.docx
@@ -772,14 +772,7 @@
           <w:sz w:val="24"/>
           <w:szCs w:val="24"/>
         </w:rPr>
-        <w:t xml:space="preserve">Komunikacja </w:t>
-      </w:r>
-      <w:r>
-        <w:rPr>
-          <w:sz w:val="24"/>
-          <w:szCs w:val="24"/>
-        </w:rPr>
-        <w:t>front-back</w:t>
+        <w:t>Komunikacja front-back</w:t>
       </w:r>
       <w:r>
         <w:rPr>
@@ -913,7 +906,7 @@
           <w:sz w:val="24"/>
           <w:szCs w:val="24"/>
         </w:rPr>
-        <w:t>.</w:t>
+        <w:t>30</w:t>
       </w:r>
     </w:p>
     <w:p>
@@ -932,14 +925,14 @@
           <w:sz w:val="24"/>
           <w:szCs w:val="24"/>
         </w:rPr>
-        <w:t>Podsumowanie………………………………………………………………………………</w:t>
-      </w:r>
-      <w:r>
-        <w:rPr>
-          <w:sz w:val="24"/>
-          <w:szCs w:val="24"/>
-        </w:rPr>
-        <w:t>…</w:t>
+        <w:t>Podsumowanie……………………………………………………………………………</w:t>
+      </w:r>
+      <w:r>
+        <w:rPr>
+          <w:sz w:val="24"/>
+          <w:szCs w:val="24"/>
+        </w:rPr>
+        <w:t>…..33</w:t>
       </w:r>
     </w:p>
     <w:p>
@@ -958,14 +951,28 @@
           <w:sz w:val="24"/>
           <w:szCs w:val="24"/>
         </w:rPr>
-        <w:t>Literatura…………………………………………………………………………….………</w:t>
-      </w:r>
-      <w:r>
-        <w:rPr>
-          <w:sz w:val="24"/>
-          <w:szCs w:val="24"/>
-        </w:rPr>
-        <w:t>…</w:t>
+        <w:t>Źródła</w:t>
+      </w:r>
+      <w:r>
+        <w:rPr>
+          <w:sz w:val="24"/>
+          <w:szCs w:val="24"/>
+        </w:rPr>
+        <w:t>…………………………………………………………………………….………</w:t>
+      </w:r>
+      <w:r>
+        <w:rPr>
+          <w:sz w:val="24"/>
+          <w:szCs w:val="24"/>
+        </w:rPr>
+        <w:t>…..</w:t>
+      </w:r>
+      <w:r>
+        <w:rPr>
+          <w:sz w:val="24"/>
+          <w:szCs w:val="24"/>
+        </w:rPr>
+        <w:t>.34</w:t>
       </w:r>
     </w:p>
     <w:p>
@@ -1634,6 +1641,31 @@
     </w:p>
     <w:p>
       <w:pPr>
+        <w:ind w:left="1083"/>
+        <w:jc w:val="both"/>
+        <w:rPr>
+          <w:sz w:val="24"/>
+          <w:szCs w:val="24"/>
+        </w:rPr>
+      </w:pPr>
+      <w:r>
+        <w:rPr>
+          <w:sz w:val="24"/>
+          <w:szCs w:val="24"/>
+        </w:rPr>
+        <w:t xml:space="preserve">Oprócz krótkiego opisu teoretycznego, będzie zawierała jakąś grafikę, bądź też krótki opis wzoru pomagające lepiej zobrazować sobie daną metodę. Pod każdym opisem będzie znajdował się odnośnik/odnośniki do innych stron zewnętrznych, opisujących </w:t>
+      </w:r>
+      <w:r>
+        <w:rPr>
+          <w:sz w:val="24"/>
+          <w:szCs w:val="24"/>
+        </w:rPr>
+        <w:lastRenderedPageBreak/>
+        <w:t>dane zagadnienie w bardziej szczegółowy sposób w przypadku gdyby któtka informacja na stronie okazała się dla użytkownika niewystarczająca.</w:t>
+      </w:r>
+    </w:p>
+    <w:p>
+      <w:pPr>
         <w:numPr>
           <w:ilvl w:val="0"/>
           <w:numId w:val="5"/>
@@ -1673,15 +1705,7 @@
           <w:sz w:val="24"/>
           <w:szCs w:val="24"/>
         </w:rPr>
-        <w:t xml:space="preserve">Ta podstrona będzie wyświetlała rezultaty obliczeń wcześniej zaznaczonej metody. W zależności od tego, z jakiej skorzystamy, strona będzie dostosowywała wyświetlaną </w:t>
-      </w:r>
-      <w:r>
-        <w:rPr>
-          <w:sz w:val="24"/>
-          <w:szCs w:val="24"/>
-        </w:rPr>
-        <w:lastRenderedPageBreak/>
-        <w:t>zawartość. Wśród wyświetlanej zawartości, zawsze będą znajdowały się wszystkie dane które zostały wprowadzone do programu, a także obliczony wynik algorytmu. Ponadto, jeśli to będzie możliwe, zostanie zaprezentowany wykres obrazujący w lepszy sposób dane oraz wynik tak, aby użytkownik mógł łatwiej zrozumieć działanie danej metody. Będzie też możliwość z tego miejsca wybrać inną metodę rozwiązania tego samego problemu, a następnie porównania rezultatów dwóch metod w celu analizy różnic pomiędzy nimi, dzięki czemu użytkownik będzie mógł w prostszy sposób przeprowadzić analizę różnych sposobów na obliczenie tego samego zadania.</w:t>
+        <w:t>Ta podstrona będzie wyświetlała rezultaty obliczeń wcześniej zaznaczonej metody. W zależności od tego, z jakiej skorzystamy, strona będzie dostosowywała wyświetlaną zawartość. Wśród wyświetlanej zawartości, zawsze będą znajdowały się wszystkie dane które zostały wprowadzone do programu, a także obliczony wynik algorytmu. Ponadto, jeśli to będzie możliwe, zostanie zaprezentowany wykres obrazujący w lepszy sposób dane oraz wynik tak, aby użytkownik mógł łatwiej zrozumieć działanie danej metody. Będzie też możliwość z tego miejsca wybrać inną metodę rozwiązania tego samego problemu, a następnie porównania rezultatów dwóch metod w celu analizy różnic pomiędzy nimi, dzięki czemu użytkownik będzie mógł w prostszy sposób przeprowadzić analizę różnych sposobów na obliczenie tego samego zadania.</w:t>
       </w:r>
     </w:p>
     <w:p>
@@ -1873,15 +1897,7 @@
           <w:sz w:val="24"/>
           <w:szCs w:val="24"/>
         </w:rPr>
-        <w:t xml:space="preserve">W tym podrozdziale przyjrzymy się obecnie istniejącym kilku najpopularniejszym rozwiązaniom, pozwalającym w jakiś sposób nauczyć się bądź też obliczyć wybrane metody </w:t>
-      </w:r>
-      <w:r>
-        <w:rPr>
-          <w:sz w:val="24"/>
-          <w:szCs w:val="24"/>
-        </w:rPr>
-        <w:lastRenderedPageBreak/>
-        <w:t>numeryczne.</w:t>
+        <w:t>W tym podrozdziale przyjrzymy się obecnie istniejącym kilku najpopularniejszym rozwiązaniom, pozwalającym w jakiś sposób nauczyć się bądź też obliczyć wybrane metody numeryczne.</w:t>
       </w:r>
       <w:r>
         <w:rPr>
@@ -3455,10 +3471,10 @@
             <v:path o:extrusionok="f" gradientshapeok="t" o:connecttype="rect"/>
             <o:lock v:ext="edit" aspectratio="t"/>
           </v:shapetype>
-          <v:shape id="_x0000_i1030" type="#_x0000_t75" style="width:447pt;height:192.75pt" o:ole="">
+          <v:shape id="_x0000_i1025" type="#_x0000_t75" style="width:447.05pt;height:192.85pt" o:ole="">
             <v:imagedata r:id="rId14" o:title="" cropbottom="10931f" cropleft="3901f" cropright="4107f"/>
           </v:shape>
-          <o:OLEObject Type="Embed" ProgID="Word.Document.8" ShapeID="_x0000_i1030" DrawAspect="Content" ObjectID="_1797854603" r:id="rId15">
+          <o:OLEObject Type="Embed" ProgID="Word.Document.8" ShapeID="_x0000_i1025" DrawAspect="Content" ObjectID="_1797959818" r:id="rId15">
             <o:FieldCodes>\s</o:FieldCodes>
           </o:OLEObject>
         </w:object>
@@ -3480,10 +3496,10 @@
           <w:szCs w:val="24"/>
         </w:rPr>
         <w:object w:dxaOrig="9072" w:dyaOrig="9513" w14:anchorId="4628C23A">
-          <v:shape id="_x0000_i1031" type="#_x0000_t75" style="width:453.75pt;height:475.5pt" o:ole="">
+          <v:shape id="_x0000_i1026" type="#_x0000_t75" style="width:453.9pt;height:475.85pt" o:ole="">
             <v:imagedata r:id="rId16" o:title=""/>
           </v:shape>
-          <o:OLEObject Type="Embed" ProgID="Word.Document.8" ShapeID="_x0000_i1031" DrawAspect="Content" ObjectID="_1797854604" r:id="rId17">
+          <o:OLEObject Type="Embed" ProgID="Word.Document.8" ShapeID="_x0000_i1026" DrawAspect="Content" ObjectID="_1797959819" r:id="rId17">
             <o:FieldCodes>\s</o:FieldCodes>
           </o:OLEObject>
         </w:object>
@@ -3525,10 +3541,10 @@
           <w:szCs w:val="28"/>
         </w:rPr>
         <w:object w:dxaOrig="9072" w:dyaOrig="12458" w14:anchorId="24B005BC">
-          <v:shape id="_x0000_i1032" type="#_x0000_t75" style="width:453.75pt;height:623.25pt" o:ole="">
+          <v:shape id="_x0000_i1027" type="#_x0000_t75" style="width:453.9pt;height:623.6pt" o:ole="">
             <v:imagedata r:id="rId18" o:title=""/>
           </v:shape>
-          <o:OLEObject Type="Embed" ProgID="Word.Document.8" ShapeID="_x0000_i1032" DrawAspect="Content" ObjectID="_1797854605" r:id="rId19">
+          <o:OLEObject Type="Embed" ProgID="Word.Document.8" ShapeID="_x0000_i1027" DrawAspect="Content" ObjectID="_1797959820" r:id="rId19">
             <o:FieldCodes>\s</o:FieldCodes>
           </o:OLEObject>
         </w:object>
@@ -3669,14 +3685,14 @@
           <w:sz w:val="24"/>
           <w:szCs w:val="24"/>
         </w:rPr>
-        <w:t xml:space="preserve"> podane we Wzorze 1.</w:t>
-      </w:r>
-      <w:r>
-        <w:rPr>
-          <w:sz w:val="24"/>
-          <w:szCs w:val="24"/>
-        </w:rPr>
-        <w:t>:</w:t>
+        <w:t xml:space="preserve"> podane we Wzorze </w:t>
+      </w:r>
+      <w:r>
+        <w:rPr>
+          <w:sz w:val="24"/>
+          <w:szCs w:val="24"/>
+        </w:rPr>
+        <w:t>(1)</w:t>
       </w:r>
     </w:p>
     <w:p>
@@ -3936,7 +3952,14 @@
           <w:sz w:val="24"/>
           <w:szCs w:val="24"/>
         </w:rPr>
-        <w:t>, dzięki której mamy możliwość przedstawić funkcję okresową w postaci sumy funkcji trygonometrycznych. W tym przypadku, funkcja ta będzie przyjmowała postać zawartą we Wzorze 2.:</w:t>
+        <w:t xml:space="preserve">, dzięki której mamy możliwość przedstawić funkcję okresową w postaci sumy funkcji trygonometrycznych. W tym przypadku, funkcja ta będzie przyjmowała postać zawartą we Wzorze </w:t>
+      </w:r>
+      <w:r>
+        <w:rPr>
+          <w:sz w:val="24"/>
+          <w:szCs w:val="24"/>
+        </w:rPr>
+        <w:t>(2)</w:t>
       </w:r>
     </w:p>
     <w:p>
@@ -4181,15 +4204,7 @@
                   <w:sz w:val="24"/>
                   <w:szCs w:val="24"/>
                 </w:rPr>
-                <m:t xml:space="preserve">+ </m:t>
-              </m:r>
-              <m:r>
-                <w:rPr>
-                  <w:rFonts w:ascii="Cambria Math" w:hAnsi="Cambria Math"/>
-                  <w:sz w:val="24"/>
-                  <w:szCs w:val="24"/>
-                </w:rPr>
-                <m:t xml:space="preserve"> </m:t>
+                <m:t xml:space="preserve">+  </m:t>
               </m:r>
               <m:nary>
                 <m:naryPr>
@@ -4324,11 +4339,27 @@
     <w:p>
       <w:pPr>
         <w:jc w:val="both"/>
-        <w:rPr>
-          <w:sz w:val="24"/>
-          <w:szCs w:val="24"/>
-        </w:rPr>
-      </w:pPr>
+      </w:pPr>
+      <w:r>
+        <w:t xml:space="preserve">Wzór 2. </w:t>
+      </w:r>
+      <w:r>
+        <w:rPr>
+          <w:i/>
+          <w:iCs/>
+        </w:rPr>
+        <w:t>Szereg Fouriera</w:t>
+      </w:r>
+      <w:r>
+        <w:t xml:space="preserve">, pozwalający na obliczenie wartości interpolacji dla dowolnego podanego </w:t>
+      </w:r>
+      <w:r>
+        <w:rPr>
+          <w:i/>
+          <w:iCs/>
+        </w:rPr>
+        <w:t>x</w:t>
+      </w:r>
     </w:p>
     <w:p>
       <w:pPr>
@@ -4681,10 +4712,10 @@
           <w:szCs w:val="24"/>
         </w:rPr>
         <w:object w:dxaOrig="9072" w:dyaOrig="1583" w14:anchorId="08D2B0F0">
-          <v:shape id="_x0000_i1044" type="#_x0000_t75" style="width:451.5pt;height:56.25pt" o:ole="">
+          <v:shape id="_x0000_i1028" type="#_x0000_t75" style="width:451.4pt;height:56.35pt" o:ole="">
             <v:imagedata r:id="rId20" o:title="" cropbottom="19166f" cropright="325f"/>
           </v:shape>
-          <o:OLEObject Type="Embed" ProgID="Word.OpenDocumentText.12" ShapeID="_x0000_i1044" DrawAspect="Content" ObjectID="_1797854606" r:id="rId21"/>
+          <o:OLEObject Type="Embed" ProgID="Word.OpenDocumentText.12" ShapeID="_x0000_i1028" DrawAspect="Content" ObjectID="_1797959821" r:id="rId21"/>
         </w:object>
       </w:r>
     </w:p>
@@ -4741,10 +4772,10 @@
           <w:szCs w:val="24"/>
         </w:rPr>
         <w:object w:dxaOrig="9072" w:dyaOrig="2716" w14:anchorId="15DA9DAA">
-          <v:shape id="_x0000_i1043" type="#_x0000_t75" style="width:453pt;height:111.75pt" o:ole="">
+          <v:shape id="_x0000_i1029" type="#_x0000_t75" style="width:453.3pt;height:112.05pt" o:ole="">
             <v:imagedata r:id="rId22" o:title="" cropbottom="11586f" cropright="108f"/>
           </v:shape>
-          <o:OLEObject Type="Embed" ProgID="Word.OpenDocumentText.12" ShapeID="_x0000_i1043" DrawAspect="Content" ObjectID="_1797854607" r:id="rId23"/>
+          <o:OLEObject Type="Embed" ProgID="Word.OpenDocumentText.12" ShapeID="_x0000_i1029" DrawAspect="Content" ObjectID="_1797959822" r:id="rId23"/>
         </w:object>
       </w:r>
     </w:p>
@@ -4769,7 +4800,7 @@
           <w:b w:val="0"/>
           <w:bCs w:val="0"/>
         </w:rPr>
-        <w:t>6</w:t>
+        <w:t>5</w:t>
       </w:r>
       <w:r>
         <w:rPr>
@@ -4887,10 +4918,10 @@
           <w:szCs w:val="24"/>
         </w:rPr>
         <w:object w:dxaOrig="9072" w:dyaOrig="2942" w14:anchorId="2A2B46D3">
-          <v:shape id="_x0000_i1053" type="#_x0000_t75" style="width:453pt;height:125.25pt" o:ole="">
+          <v:shape id="_x0000_i1030" type="#_x0000_t75" style="width:453.3pt;height:125.2pt" o:ole="">
             <v:imagedata r:id="rId24" o:title="" cropbottom="9697f" cropright="108f"/>
           </v:shape>
-          <o:OLEObject Type="Embed" ProgID="Word.OpenDocumentText.12" ShapeID="_x0000_i1053" DrawAspect="Content" ObjectID="_1797854608" r:id="rId25"/>
+          <o:OLEObject Type="Embed" ProgID="Word.OpenDocumentText.12" ShapeID="_x0000_i1030" DrawAspect="Content" ObjectID="_1797959823" r:id="rId25"/>
         </w:object>
       </w:r>
     </w:p>
@@ -5241,10 +5272,10 @@
           <w:szCs w:val="24"/>
         </w:rPr>
         <w:object w:dxaOrig="9072" w:dyaOrig="2445" w14:anchorId="17E1534C">
-          <v:shape id="_x0000_i1061" type="#_x0000_t75" style="width:449.25pt;height:99pt" o:ole="">
+          <v:shape id="_x0000_i1031" type="#_x0000_t75" style="width:448.9pt;height:98.9pt" o:ole="">
             <v:imagedata r:id="rId26" o:title="" cropbottom="12464f" cropright="650f"/>
           </v:shape>
-          <o:OLEObject Type="Embed" ProgID="Word.OpenDocumentText.12" ShapeID="_x0000_i1061" DrawAspect="Content" ObjectID="_1797854609" r:id="rId27"/>
+          <o:OLEObject Type="Embed" ProgID="Word.OpenDocumentText.12" ShapeID="_x0000_i1031" DrawAspect="Content" ObjectID="_1797959824" r:id="rId27"/>
         </w:object>
       </w:r>
     </w:p>
@@ -5313,10 +5344,10 @@
           <w:szCs w:val="24"/>
         </w:rPr>
         <w:object w:dxaOrig="9072" w:dyaOrig="6435" w14:anchorId="315445F1">
-          <v:shape id="_x0000_i1057" type="#_x0000_t75" style="width:453pt;height:299.25pt" o:ole="">
+          <v:shape id="_x0000_i1032" type="#_x0000_t75" style="width:453.3pt;height:299.25pt" o:ole="">
             <v:imagedata r:id="rId28" o:title="" cropbottom="4583f" cropright="108f"/>
           </v:shape>
-          <o:OLEObject Type="Embed" ProgID="Word.OpenDocumentText.12" ShapeID="_x0000_i1057" DrawAspect="Content" ObjectID="_1797854610" r:id="rId29"/>
+          <o:OLEObject Type="Embed" ProgID="Word.OpenDocumentText.12" ShapeID="_x0000_i1032" DrawAspect="Content" ObjectID="_1797959825" r:id="rId29"/>
         </w:object>
       </w:r>
     </w:p>
@@ -5695,10 +5726,10 @@
       </w:pPr>
       <w:r>
         <w:drawing>
-          <wp:inline distT="0" distB="0" distL="0" distR="0" wp14:anchorId="13C8F34D" wp14:editId="13CF94F8">
-            <wp:extent cx="5610225" cy="2948305"/>
-            <wp:effectExtent l="0" t="0" r="9525" b="4445"/>
-            <wp:docPr id="607290238" name="Obraz 1" descr="Obraz zawierający tekst, zrzut ekranu, Czcionka, design&#10;&#10;Opis wygenerowany automatycznie"/>
+          <wp:inline distT="0" distB="0" distL="0" distR="0" wp14:anchorId="26F1A860" wp14:editId="56E430B5">
+            <wp:extent cx="5565913" cy="2948305"/>
+            <wp:effectExtent l="0" t="0" r="0" b="4445"/>
+            <wp:docPr id="20517618" name="Obraz 1" descr="Obraz zawierający tekst, zrzut ekranu, oprogramowanie, design&#10;&#10;Opis wygenerowany automatycznie"/>
             <wp:cNvGraphicFramePr>
               <a:graphicFrameLocks xmlns:a="http://schemas.openxmlformats.org/drawingml/2006/main" noChangeAspect="1"/>
             </wp:cNvGraphicFramePr>
@@ -5706,7 +5737,7 @@
               <a:graphicData uri="http://schemas.openxmlformats.org/drawingml/2006/picture">
                 <pic:pic xmlns:pic="http://schemas.openxmlformats.org/drawingml/2006/picture">
                   <pic:nvPicPr>
-                    <pic:cNvPr id="607290238" name="Obraz 1" descr="Obraz zawierający tekst, zrzut ekranu, Czcionka, design&#10;&#10;Opis wygenerowany automatycznie"/>
+                    <pic:cNvPr id="20517618" name="Obraz 1" descr="Obraz zawierający tekst, zrzut ekranu, oprogramowanie, design&#10;&#10;Opis wygenerowany automatycznie"/>
                     <pic:cNvPicPr/>
                   </pic:nvPicPr>
                   <pic:blipFill>
@@ -5718,7 +5749,7 @@
                   <pic:spPr>
                     <a:xfrm>
                       <a:off x="0" y="0"/>
-                      <a:ext cx="5610225" cy="2948305"/>
+                      <a:ext cx="5570694" cy="2950838"/>
                     </a:xfrm>
                     <a:prstGeom prst="rect">
                       <a:avLst/>
@@ -5748,6 +5779,373 @@
         <w:t>Rys. 5. Ekran przedstawiający listę metod możliwych do wybrania dla dalszego wykonania obliczeń. Źródło: opracowanie własne</w:t>
       </w:r>
     </w:p>
+    <w:p>
+      <w:pPr>
+        <w:jc w:val="both"/>
+      </w:pPr>
+    </w:p>
+    <w:p>
+      <w:pPr>
+        <w:jc w:val="both"/>
+        <w:rPr>
+          <w:sz w:val="24"/>
+          <w:szCs w:val="24"/>
+        </w:rPr>
+      </w:pPr>
+      <w:r>
+        <w:rPr>
+          <w:sz w:val="24"/>
+          <w:szCs w:val="24"/>
+        </w:rPr>
+        <w:t>Po wybraniu dowolnej metody, na środku ekranu pojawi się dodatkowe okienko pozwalające wpisać dane potrzebne do wywołania pożądanego algorytmu.</w:t>
+      </w:r>
+    </w:p>
+    <w:p>
+      <w:pPr>
+        <w:jc w:val="both"/>
+        <w:rPr>
+          <w:sz w:val="24"/>
+          <w:szCs w:val="24"/>
+        </w:rPr>
+      </w:pPr>
+    </w:p>
+    <w:p>
+      <w:pPr>
+        <w:keepNext/>
+        <w:jc w:val="both"/>
+      </w:pPr>
+      <w:r>
+        <w:rPr>
+          <w:noProof/>
+          <w:sz w:val="24"/>
+          <w:szCs w:val="24"/>
+        </w:rPr>
+        <w:lastRenderedPageBreak/>
+        <w:drawing>
+          <wp:inline distT="0" distB="0" distL="0" distR="0" wp14:anchorId="48219283" wp14:editId="0BA82B08">
+            <wp:extent cx="5510254" cy="2941955"/>
+            <wp:effectExtent l="0" t="0" r="0" b="0"/>
+            <wp:docPr id="951941270" name="Obraz 2"/>
+            <wp:cNvGraphicFramePr>
+              <a:graphicFrameLocks xmlns:a="http://schemas.openxmlformats.org/drawingml/2006/main" noChangeAspect="1"/>
+            </wp:cNvGraphicFramePr>
+            <a:graphic xmlns:a="http://schemas.openxmlformats.org/drawingml/2006/main">
+              <a:graphicData uri="http://schemas.openxmlformats.org/drawingml/2006/picture">
+                <pic:pic xmlns:pic="http://schemas.openxmlformats.org/drawingml/2006/picture">
+                  <pic:nvPicPr>
+                    <pic:cNvPr id="0" name="Picture 11"/>
+                    <pic:cNvPicPr>
+                      <a:picLocks noChangeAspect="1" noChangeArrowheads="1"/>
+                    </pic:cNvPicPr>
+                  </pic:nvPicPr>
+                  <pic:blipFill>
+                    <a:blip r:embed="rId31">
+                      <a:extLst>
+                        <a:ext uri="{28A0092B-C50C-407E-A947-70E740481C1C}">
+                          <a14:useLocalDpi xmlns:a14="http://schemas.microsoft.com/office/drawing/2010/main" val="0"/>
+                        </a:ext>
+                      </a:extLst>
+                    </a:blip>
+                    <a:srcRect/>
+                    <a:stretch>
+                      <a:fillRect/>
+                    </a:stretch>
+                  </pic:blipFill>
+                  <pic:spPr bwMode="auto">
+                    <a:xfrm>
+                      <a:off x="0" y="0"/>
+                      <a:ext cx="5515924" cy="2944982"/>
+                    </a:xfrm>
+                    <a:prstGeom prst="rect">
+                      <a:avLst/>
+                    </a:prstGeom>
+                    <a:noFill/>
+                    <a:ln>
+                      <a:noFill/>
+                    </a:ln>
+                  </pic:spPr>
+                </pic:pic>
+              </a:graphicData>
+            </a:graphic>
+          </wp:inline>
+        </w:drawing>
+      </w:r>
+    </w:p>
+    <w:p>
+      <w:pPr>
+        <w:pStyle w:val="Legenda"/>
+        <w:jc w:val="both"/>
+        <w:rPr>
+          <w:b w:val="0"/>
+          <w:bCs w:val="0"/>
+        </w:rPr>
+      </w:pPr>
+      <w:r>
+        <w:rPr>
+          <w:b w:val="0"/>
+          <w:bCs w:val="0"/>
+        </w:rPr>
+        <w:t>Rys 6. Ekran z dodatkowym oknem pomocniczym dla danych wejściowych. Źródło: opracowanie własne</w:t>
+      </w:r>
+    </w:p>
+    <w:p>
+      <w:pPr>
+        <w:jc w:val="both"/>
+      </w:pPr>
+    </w:p>
+    <w:p>
+      <w:pPr>
+        <w:keepNext/>
+        <w:jc w:val="both"/>
+      </w:pPr>
+      <w:r>
+        <w:rPr>
+          <w:sz w:val="22"/>
+          <w:szCs w:val="22"/>
+        </w:rPr>
+        <w:t xml:space="preserve">Jak widać, ekran pomocniczy zawiera okienka umożliwiające wpisanie niezbędnych zmiennych: liczby znanych punktów, wartości </w:t>
+      </w:r>
+      <w:r>
+        <w:rPr>
+          <w:i/>
+          <w:iCs/>
+          <w:sz w:val="22"/>
+          <w:szCs w:val="22"/>
+        </w:rPr>
+        <w:t>x</w:t>
+      </w:r>
+      <w:r>
+        <w:rPr>
+          <w:sz w:val="22"/>
+          <w:szCs w:val="22"/>
+        </w:rPr>
+        <w:t xml:space="preserve"> oraz </w:t>
+      </w:r>
+      <w:r>
+        <w:rPr>
+          <w:i/>
+          <w:iCs/>
+          <w:sz w:val="22"/>
+          <w:szCs w:val="22"/>
+        </w:rPr>
+        <w:t>y</w:t>
+      </w:r>
+      <w:r>
+        <w:rPr>
+          <w:sz w:val="22"/>
+          <w:szCs w:val="22"/>
+        </w:rPr>
+        <w:t xml:space="preserve"> tych punktów, a także wartość potrzebną do znalezienia. Po uzupełnieniu takiego formularza i wciśnięciu przycisku ‘Oblicz’, dane te są przekazywane do odpowiedniego kontrolera, a ponieważ została wybrana interpolacja wielomianowa, będzie to analogiczny kontroler do tego oznaczonego we Fragmencie Kodu 5. Po wykonaniu obliczeń, program przenosi nas na stronę zawierającą rezultat.</w:t>
+      </w:r>
+      <w:r>
+        <w:rPr>
+          <w:sz w:val="22"/>
+          <w:szCs w:val="22"/>
+        </w:rPr>
+        <w:br/>
+      </w:r>
+      <w:r>
+        <w:rPr>
+          <w:sz w:val="22"/>
+          <w:szCs w:val="22"/>
+        </w:rPr>
+        <w:br/>
+      </w:r>
+      <w:r>
+        <w:rPr>
+          <w:noProof/>
+          <w:sz w:val="22"/>
+          <w:szCs w:val="22"/>
+        </w:rPr>
+        <w:drawing>
+          <wp:inline distT="0" distB="0" distL="0" distR="0" wp14:anchorId="781289CF" wp14:editId="26A8D176">
+            <wp:extent cx="5621573" cy="2950210"/>
+            <wp:effectExtent l="0" t="0" r="0" b="2540"/>
+            <wp:docPr id="704087018" name="Obraz 3"/>
+            <wp:cNvGraphicFramePr>
+              <a:graphicFrameLocks xmlns:a="http://schemas.openxmlformats.org/drawingml/2006/main" noChangeAspect="1"/>
+            </wp:cNvGraphicFramePr>
+            <a:graphic xmlns:a="http://schemas.openxmlformats.org/drawingml/2006/main">
+              <a:graphicData uri="http://schemas.openxmlformats.org/drawingml/2006/picture">
+                <pic:pic xmlns:pic="http://schemas.openxmlformats.org/drawingml/2006/picture">
+                  <pic:nvPicPr>
+                    <pic:cNvPr id="0" name="Picture 12"/>
+                    <pic:cNvPicPr>
+                      <a:picLocks noChangeAspect="1" noChangeArrowheads="1"/>
+                    </pic:cNvPicPr>
+                  </pic:nvPicPr>
+                  <pic:blipFill>
+                    <a:blip r:embed="rId32">
+                      <a:extLst>
+                        <a:ext uri="{28A0092B-C50C-407E-A947-70E740481C1C}">
+                          <a14:useLocalDpi xmlns:a14="http://schemas.microsoft.com/office/drawing/2010/main" val="0"/>
+                        </a:ext>
+                      </a:extLst>
+                    </a:blip>
+                    <a:srcRect/>
+                    <a:stretch>
+                      <a:fillRect/>
+                    </a:stretch>
+                  </pic:blipFill>
+                  <pic:spPr bwMode="auto">
+                    <a:xfrm>
+                      <a:off x="0" y="0"/>
+                      <a:ext cx="5624573" cy="2951785"/>
+                    </a:xfrm>
+                    <a:prstGeom prst="rect">
+                      <a:avLst/>
+                    </a:prstGeom>
+                    <a:noFill/>
+                    <a:ln>
+                      <a:noFill/>
+                    </a:ln>
+                  </pic:spPr>
+                </pic:pic>
+              </a:graphicData>
+            </a:graphic>
+          </wp:inline>
+        </w:drawing>
+      </w:r>
+    </w:p>
+    <w:p>
+      <w:pPr>
+        <w:pStyle w:val="Legenda"/>
+        <w:jc w:val="both"/>
+        <w:rPr>
+          <w:b w:val="0"/>
+          <w:bCs w:val="0"/>
+        </w:rPr>
+      </w:pPr>
+      <w:r>
+        <w:rPr>
+          <w:b w:val="0"/>
+          <w:bCs w:val="0"/>
+        </w:rPr>
+        <w:t>Rys 7. Ekran wynikowy dla danych wysłanych przy pomocy ekranu z Rys 6. Źródło: opracowanie własne</w:t>
+      </w:r>
+    </w:p>
+    <w:p/>
+    <w:p>
+      <w:pPr>
+        <w:keepNext/>
+      </w:pPr>
+      <w:r>
+        <w:rPr>
+          <w:sz w:val="24"/>
+          <w:szCs w:val="24"/>
+        </w:rPr>
+        <w:lastRenderedPageBreak/>
+        <w:t>Ekran wynikowy, oprócz obliczonego wyniku, zawsze będzie wyświetlał wszystkie dane podane przez użytkownika, a także w tym przypadku wykres przezentujący obliczone rozwiązanie. Oprócz tego, mamy również możliwość wykonania analogicznej operacji korzystając z innej metody obliczeniowej dzięki przyciskowi po drugiej stronie ekranu. Rys 8. Prezentuje stan strony po skorzystaniu z niego i wykonaniu dwukrotnych obliczeń dla tych samych danych.</w:t>
+      </w:r>
+      <w:r>
+        <w:rPr>
+          <w:sz w:val="24"/>
+          <w:szCs w:val="24"/>
+        </w:rPr>
+        <w:br/>
+      </w:r>
+      <w:r>
+        <w:rPr>
+          <w:sz w:val="24"/>
+          <w:szCs w:val="24"/>
+        </w:rPr>
+        <w:br/>
+      </w:r>
+      <w:r>
+        <w:rPr>
+          <w:noProof/>
+          <w:sz w:val="24"/>
+          <w:szCs w:val="24"/>
+        </w:rPr>
+        <w:drawing>
+          <wp:inline distT="0" distB="0" distL="0" distR="0" wp14:anchorId="41829792" wp14:editId="3FAC4E45">
+            <wp:extent cx="5581816" cy="2941955"/>
+            <wp:effectExtent l="0" t="0" r="0" b="0"/>
+            <wp:docPr id="1498415615" name="Obraz 4"/>
+            <wp:cNvGraphicFramePr>
+              <a:graphicFrameLocks xmlns:a="http://schemas.openxmlformats.org/drawingml/2006/main" noChangeAspect="1"/>
+            </wp:cNvGraphicFramePr>
+            <a:graphic xmlns:a="http://schemas.openxmlformats.org/drawingml/2006/main">
+              <a:graphicData uri="http://schemas.openxmlformats.org/drawingml/2006/picture">
+                <pic:pic xmlns:pic="http://schemas.openxmlformats.org/drawingml/2006/picture">
+                  <pic:nvPicPr>
+                    <pic:cNvPr id="0" name="Picture 13"/>
+                    <pic:cNvPicPr>
+                      <a:picLocks noChangeAspect="1" noChangeArrowheads="1"/>
+                    </pic:cNvPicPr>
+                  </pic:nvPicPr>
+                  <pic:blipFill>
+                    <a:blip r:embed="rId33">
+                      <a:extLst>
+                        <a:ext uri="{28A0092B-C50C-407E-A947-70E740481C1C}">
+                          <a14:useLocalDpi xmlns:a14="http://schemas.microsoft.com/office/drawing/2010/main" val="0"/>
+                        </a:ext>
+                      </a:extLst>
+                    </a:blip>
+                    <a:srcRect/>
+                    <a:stretch>
+                      <a:fillRect/>
+                    </a:stretch>
+                  </pic:blipFill>
+                  <pic:spPr bwMode="auto">
+                    <a:xfrm>
+                      <a:off x="0" y="0"/>
+                      <a:ext cx="5586574" cy="2944463"/>
+                    </a:xfrm>
+                    <a:prstGeom prst="rect">
+                      <a:avLst/>
+                    </a:prstGeom>
+                    <a:noFill/>
+                    <a:ln>
+                      <a:noFill/>
+                    </a:ln>
+                  </pic:spPr>
+                </pic:pic>
+              </a:graphicData>
+            </a:graphic>
+          </wp:inline>
+        </w:drawing>
+      </w:r>
+    </w:p>
+    <w:p>
+      <w:pPr>
+        <w:pStyle w:val="Legenda"/>
+        <w:rPr>
+          <w:b w:val="0"/>
+          <w:bCs w:val="0"/>
+        </w:rPr>
+      </w:pPr>
+      <w:r>
+        <w:rPr>
+          <w:b w:val="0"/>
+          <w:bCs w:val="0"/>
+        </w:rPr>
+        <w:t>Rys 8. Porównanie ze sobą wyników dwóch metod interpolacyjnych: wielomianowej i trygonometrycznej</w:t>
+      </w:r>
+    </w:p>
+    <w:p/>
+    <w:p>
+      <w:pPr>
+        <w:rPr>
+          <w:sz w:val="24"/>
+          <w:szCs w:val="24"/>
+        </w:rPr>
+      </w:pPr>
+      <w:r>
+        <w:rPr>
+          <w:sz w:val="24"/>
+          <w:szCs w:val="24"/>
+        </w:rPr>
+        <w:t>Wyniki obu tych operacji zostają zapisane do bazy danych do późniejszego wglądu użytkownika</w:t>
+      </w:r>
+      <w:r>
+        <w:rPr>
+          <w:sz w:val="24"/>
+          <w:szCs w:val="24"/>
+        </w:rPr>
+        <w:t>.</w:t>
+      </w:r>
+    </w:p>
     <w:p/>
     <w:p>
       <w:pPr>
@@ -5775,11 +6173,1371 @@
     </w:p>
     <w:p>
       <w:pPr>
-        <w:rPr>
-          <w:sz w:val="24"/>
-          <w:szCs w:val="24"/>
-        </w:rPr>
-      </w:pPr>
+        <w:jc w:val="both"/>
+        <w:rPr>
+          <w:sz w:val="24"/>
+          <w:szCs w:val="24"/>
+        </w:rPr>
+      </w:pPr>
+      <w:r>
+        <w:rPr>
+          <w:sz w:val="24"/>
+          <w:szCs w:val="24"/>
+        </w:rPr>
+        <w:t>Oprócz podstawowych funkcjonalności jakie powinna oferować strona tego typu, czyli listy metod możliwych do obliczenia za pomocą kalkulatora i wyświetlenie wyniku, projekt zakładał również utworzenie dwóch sekcji pomocniczych: opisu teoretycznego oraz historii wyników.</w:t>
+      </w:r>
+    </w:p>
+    <w:p>
+      <w:pPr>
+        <w:jc w:val="both"/>
+        <w:rPr>
+          <w:sz w:val="24"/>
+          <w:szCs w:val="24"/>
+        </w:rPr>
+      </w:pPr>
+    </w:p>
+    <w:p>
+      <w:pPr>
+        <w:pStyle w:val="Akapitzlist"/>
+        <w:numPr>
+          <w:ilvl w:val="0"/>
+          <w:numId w:val="12"/>
+        </w:numPr>
+        <w:jc w:val="both"/>
+        <w:rPr>
+          <w:b/>
+          <w:bCs/>
+          <w:sz w:val="24"/>
+          <w:szCs w:val="24"/>
+        </w:rPr>
+      </w:pPr>
+      <w:r>
+        <w:rPr>
+          <w:b/>
+          <w:bCs/>
+          <w:sz w:val="24"/>
+          <w:szCs w:val="24"/>
+        </w:rPr>
+        <w:t>Opis Teoretyczny</w:t>
+      </w:r>
+    </w:p>
+    <w:p>
+      <w:pPr>
+        <w:pStyle w:val="Akapitzlist"/>
+        <w:keepNext/>
+        <w:ind w:left="927"/>
+        <w:jc w:val="both"/>
+      </w:pPr>
+      <w:r>
+        <w:lastRenderedPageBreak/>
+        <w:drawing>
+          <wp:inline distT="0" distB="0" distL="0" distR="0" wp14:anchorId="6E1860FE" wp14:editId="623F1446">
+            <wp:extent cx="5224007" cy="2948305"/>
+            <wp:effectExtent l="0" t="0" r="0" b="4445"/>
+            <wp:docPr id="1450605623" name="Obraz 1" descr="Obraz zawierający tekst, zrzut ekranu, oprogramowanie, Czcionka&#10;&#10;Opis wygenerowany automatycznie"/>
+            <wp:cNvGraphicFramePr>
+              <a:graphicFrameLocks xmlns:a="http://schemas.openxmlformats.org/drawingml/2006/main" noChangeAspect="1"/>
+            </wp:cNvGraphicFramePr>
+            <a:graphic xmlns:a="http://schemas.openxmlformats.org/drawingml/2006/main">
+              <a:graphicData uri="http://schemas.openxmlformats.org/drawingml/2006/picture">
+                <pic:pic xmlns:pic="http://schemas.openxmlformats.org/drawingml/2006/picture">
+                  <pic:nvPicPr>
+                    <pic:cNvPr id="1450605623" name="Obraz 1" descr="Obraz zawierający tekst, zrzut ekranu, oprogramowanie, Czcionka&#10;&#10;Opis wygenerowany automatycznie"/>
+                    <pic:cNvPicPr/>
+                  </pic:nvPicPr>
+                  <pic:blipFill>
+                    <a:blip r:embed="rId34"/>
+                    <a:stretch>
+                      <a:fillRect/>
+                    </a:stretch>
+                  </pic:blipFill>
+                  <pic:spPr>
+                    <a:xfrm>
+                      <a:off x="0" y="0"/>
+                      <a:ext cx="5227211" cy="2950113"/>
+                    </a:xfrm>
+                    <a:prstGeom prst="rect">
+                      <a:avLst/>
+                    </a:prstGeom>
+                  </pic:spPr>
+                </pic:pic>
+              </a:graphicData>
+            </a:graphic>
+          </wp:inline>
+        </w:drawing>
+      </w:r>
+    </w:p>
+    <w:p>
+      <w:pPr>
+        <w:pStyle w:val="Legenda"/>
+        <w:jc w:val="both"/>
+        <w:rPr>
+          <w:b w:val="0"/>
+          <w:bCs w:val="0"/>
+        </w:rPr>
+      </w:pPr>
+      <w:r>
+        <w:rPr>
+          <w:b w:val="0"/>
+          <w:bCs w:val="0"/>
+        </w:rPr>
+        <w:t xml:space="preserve">Rys </w:t>
+      </w:r>
+      <w:r>
+        <w:rPr>
+          <w:b w:val="0"/>
+          <w:bCs w:val="0"/>
+        </w:rPr>
+        <w:t>9</w:t>
+      </w:r>
+      <w:r>
+        <w:rPr>
+          <w:b w:val="0"/>
+          <w:bCs w:val="0"/>
+        </w:rPr>
+        <w:t>. Ekran przedstawiający podstronę projektu z krótkim opises metod numerycznych zawartych w projekcie</w:t>
+      </w:r>
+    </w:p>
+    <w:p>
+      <w:r>
+        <w:t>Źródło: opracowanie własne</w:t>
+      </w:r>
+    </w:p>
+    <w:p/>
+    <w:p>
+      <w:pPr>
+        <w:jc w:val="both"/>
+        <w:rPr>
+          <w:sz w:val="24"/>
+          <w:szCs w:val="24"/>
+        </w:rPr>
+      </w:pPr>
+      <w:r>
+        <w:rPr>
+          <w:sz w:val="24"/>
+          <w:szCs w:val="24"/>
+        </w:rPr>
+        <w:t xml:space="preserve">Ta podstrona, jak sama nazwa wskazuje, ma za zadanie pomóc osobom korzystającym ze strony w zapoznaniu się z danymi metodami od strony teoretycznej. W tym celu, zamieściłem na niej krótki opis każdej z nich, wraz z obrazem prezentującym </w:t>
+      </w:r>
+      <w:r>
+        <w:rPr>
+          <w:sz w:val="24"/>
+          <w:szCs w:val="24"/>
+        </w:rPr>
+        <w:t>przybliżone działanie danej metody, a także dodawałem istotne wzory wykorzystywane w obliczeniach o ile to było możliwe. Pod opisem każdej metody umieszczone zostały linki do stron zewnętrznych, na których użytkownik może otrzymać więcej informacji w temacie konkretnej metody.</w:t>
+      </w:r>
+    </w:p>
+    <w:p>
+      <w:pPr>
+        <w:pStyle w:val="Akapitzlist"/>
+        <w:numPr>
+          <w:ilvl w:val="0"/>
+          <w:numId w:val="12"/>
+        </w:numPr>
+        <w:rPr>
+          <w:b/>
+          <w:bCs/>
+          <w:sz w:val="24"/>
+          <w:szCs w:val="24"/>
+        </w:rPr>
+      </w:pPr>
+      <w:r>
+        <w:rPr>
+          <w:b/>
+          <w:bCs/>
+          <w:sz w:val="24"/>
+          <w:szCs w:val="24"/>
+        </w:rPr>
+        <w:t>Historia wyników</w:t>
+      </w:r>
+    </w:p>
+    <w:p>
+      <w:pPr>
+        <w:pStyle w:val="Akapitzlist"/>
+        <w:keepNext/>
+        <w:ind w:left="927"/>
+      </w:pPr>
+      <w:r>
+        <w:rPr>
+          <w:noProof/>
+        </w:rPr>
+        <w:lastRenderedPageBreak/>
+        <w:drawing>
+          <wp:inline distT="0" distB="0" distL="0" distR="0" wp14:anchorId="6AA34576" wp14:editId="5269E66E">
+            <wp:extent cx="5168348" cy="2944495"/>
+            <wp:effectExtent l="0" t="0" r="0" b="8255"/>
+            <wp:docPr id="190179800" name="Obraz 1" descr="Obraz zawierający tekst, zrzut ekranu, design&#10;&#10;Opis wygenerowany automatycznie"/>
+            <wp:cNvGraphicFramePr>
+              <a:graphicFrameLocks xmlns:a="http://schemas.openxmlformats.org/drawingml/2006/main" noChangeAspect="1"/>
+            </wp:cNvGraphicFramePr>
+            <a:graphic xmlns:a="http://schemas.openxmlformats.org/drawingml/2006/main">
+              <a:graphicData uri="http://schemas.openxmlformats.org/drawingml/2006/picture">
+                <pic:pic xmlns:pic="http://schemas.openxmlformats.org/drawingml/2006/picture">
+                  <pic:nvPicPr>
+                    <pic:cNvPr id="190179800" name="Obraz 1" descr="Obraz zawierający tekst, zrzut ekranu, design&#10;&#10;Opis wygenerowany automatycznie"/>
+                    <pic:cNvPicPr>
+                      <a:picLocks noChangeAspect="1" noChangeArrowheads="1"/>
+                    </pic:cNvPicPr>
+                  </pic:nvPicPr>
+                  <pic:blipFill>
+                    <a:blip r:embed="rId35">
+                      <a:extLst>
+                        <a:ext uri="{28A0092B-C50C-407E-A947-70E740481C1C}">
+                          <a14:useLocalDpi xmlns:a14="http://schemas.microsoft.com/office/drawing/2010/main" val="0"/>
+                        </a:ext>
+                      </a:extLst>
+                    </a:blip>
+                    <a:srcRect/>
+                    <a:stretch>
+                      <a:fillRect/>
+                    </a:stretch>
+                  </pic:blipFill>
+                  <pic:spPr bwMode="auto">
+                    <a:xfrm>
+                      <a:off x="0" y="0"/>
+                      <a:ext cx="5169637" cy="2945229"/>
+                    </a:xfrm>
+                    <a:prstGeom prst="rect">
+                      <a:avLst/>
+                    </a:prstGeom>
+                    <a:noFill/>
+                    <a:ln>
+                      <a:noFill/>
+                    </a:ln>
+                  </pic:spPr>
+                </pic:pic>
+              </a:graphicData>
+            </a:graphic>
+          </wp:inline>
+        </w:drawing>
+      </w:r>
+    </w:p>
+    <w:p>
+      <w:pPr>
+        <w:pStyle w:val="Legenda"/>
+        <w:rPr>
+          <w:b w:val="0"/>
+          <w:bCs w:val="0"/>
+        </w:rPr>
+      </w:pPr>
+      <w:r>
+        <w:rPr>
+          <w:b w:val="0"/>
+          <w:bCs w:val="0"/>
+        </w:rPr>
+        <w:t xml:space="preserve">Rys </w:t>
+      </w:r>
+      <w:r>
+        <w:rPr>
+          <w:b w:val="0"/>
+          <w:bCs w:val="0"/>
+        </w:rPr>
+        <w:t>10</w:t>
+      </w:r>
+      <w:r>
+        <w:rPr>
+          <w:b w:val="0"/>
+          <w:bCs w:val="0"/>
+        </w:rPr>
+        <w:t>. Podstrona zawierająca historię wyników użytkownika. Źródło: opracowanie własne</w:t>
+      </w:r>
+    </w:p>
+    <w:p>
+      <w:pPr>
+        <w:jc w:val="both"/>
+      </w:pPr>
+    </w:p>
+    <w:p>
+      <w:pPr>
+        <w:jc w:val="both"/>
+        <w:rPr>
+          <w:sz w:val="24"/>
+          <w:szCs w:val="24"/>
+        </w:rPr>
+      </w:pPr>
+      <w:r>
+        <w:rPr>
+          <w:sz w:val="24"/>
+          <w:szCs w:val="24"/>
+        </w:rPr>
+        <w:t xml:space="preserve">W tym miejscu przedstawiane będą wszystkie wykonane przez użytkownika obliczenia na stronie. Dla każdej operacji, wyświetlana będzie wybrana metoda numeryczna, a także informacje na temat wpisanych wcześniej danych wejściowych. Ponadto, </w:t>
+      </w:r>
+      <w:r>
+        <w:rPr>
+          <w:sz w:val="24"/>
+          <w:szCs w:val="24"/>
+        </w:rPr>
+        <w:t>obok danych znajdować się będzie również przycisk umożliwiające ponowne przeliczenie danych, co w przypadku często powtarzanego zestawu danych pozwoli użytkownikowi na zaoszczędzenie czasu przy wprowadzaniu danych.</w:t>
+      </w:r>
+    </w:p>
+    <w:p>
+      <w:pPr>
+        <w:ind w:left="0"/>
+        <w:rPr>
+          <w:b/>
+          <w:bCs/>
+          <w:sz w:val="32"/>
+          <w:szCs w:val="32"/>
+        </w:rPr>
+      </w:pPr>
+    </w:p>
+    <w:p>
+      <w:pPr>
+        <w:ind w:left="0"/>
+        <w:rPr>
+          <w:b/>
+          <w:bCs/>
+          <w:sz w:val="32"/>
+          <w:szCs w:val="32"/>
+        </w:rPr>
+      </w:pPr>
+    </w:p>
+    <w:p>
+      <w:pPr>
+        <w:ind w:left="0"/>
+        <w:rPr>
+          <w:b/>
+          <w:bCs/>
+          <w:sz w:val="32"/>
+          <w:szCs w:val="32"/>
+        </w:rPr>
+      </w:pPr>
+    </w:p>
+    <w:p>
+      <w:pPr>
+        <w:ind w:left="0"/>
+        <w:rPr>
+          <w:b/>
+          <w:bCs/>
+          <w:sz w:val="32"/>
+          <w:szCs w:val="32"/>
+        </w:rPr>
+      </w:pPr>
+    </w:p>
+    <w:p>
+      <w:pPr>
+        <w:ind w:left="0"/>
+        <w:rPr>
+          <w:b/>
+          <w:bCs/>
+          <w:sz w:val="32"/>
+          <w:szCs w:val="32"/>
+        </w:rPr>
+      </w:pPr>
+    </w:p>
+    <w:p>
+      <w:pPr>
+        <w:ind w:left="0"/>
+        <w:rPr>
+          <w:b/>
+          <w:bCs/>
+          <w:sz w:val="32"/>
+          <w:szCs w:val="32"/>
+        </w:rPr>
+      </w:pPr>
+    </w:p>
+    <w:p>
+      <w:pPr>
+        <w:ind w:left="0"/>
+        <w:rPr>
+          <w:b/>
+          <w:bCs/>
+          <w:sz w:val="32"/>
+          <w:szCs w:val="32"/>
+        </w:rPr>
+      </w:pPr>
+    </w:p>
+    <w:p>
+      <w:pPr>
+        <w:ind w:left="0"/>
+        <w:rPr>
+          <w:b/>
+          <w:bCs/>
+          <w:sz w:val="32"/>
+          <w:szCs w:val="32"/>
+        </w:rPr>
+      </w:pPr>
+    </w:p>
+    <w:p>
+      <w:pPr>
+        <w:ind w:left="0"/>
+        <w:rPr>
+          <w:b/>
+          <w:bCs/>
+          <w:sz w:val="32"/>
+          <w:szCs w:val="32"/>
+        </w:rPr>
+      </w:pPr>
+    </w:p>
+    <w:p>
+      <w:pPr>
+        <w:ind w:left="0"/>
+        <w:rPr>
+          <w:b/>
+          <w:bCs/>
+          <w:sz w:val="32"/>
+          <w:szCs w:val="32"/>
+        </w:rPr>
+      </w:pPr>
+    </w:p>
+    <w:p>
+      <w:pPr>
+        <w:numPr>
+          <w:ilvl w:val="0"/>
+          <w:numId w:val="3"/>
+        </w:numPr>
+        <w:rPr>
+          <w:b/>
+          <w:bCs/>
+          <w:sz w:val="32"/>
+          <w:szCs w:val="32"/>
+        </w:rPr>
+      </w:pPr>
+      <w:r>
+        <w:rPr>
+          <w:b/>
+          <w:bCs/>
+          <w:sz w:val="32"/>
+          <w:szCs w:val="32"/>
+        </w:rPr>
+        <w:lastRenderedPageBreak/>
+        <w:t>Testy aplikacji</w:t>
+      </w:r>
+    </w:p>
+    <w:p>
+      <w:pPr>
+        <w:jc w:val="both"/>
+        <w:rPr>
+          <w:sz w:val="24"/>
+          <w:szCs w:val="24"/>
+        </w:rPr>
+      </w:pPr>
+      <w:r>
+        <w:rPr>
+          <w:sz w:val="24"/>
+          <w:szCs w:val="24"/>
+        </w:rPr>
+        <w:t>W celu przetestowania sprawnego działania wszystkich komponentów, zdecydowałem się skorzystać z dwóch technik:</w:t>
+      </w:r>
+    </w:p>
+    <w:p>
+      <w:pPr>
+        <w:pStyle w:val="Akapitzlist"/>
+        <w:numPr>
+          <w:ilvl w:val="0"/>
+          <w:numId w:val="14"/>
+        </w:numPr>
+        <w:jc w:val="both"/>
+        <w:rPr>
+          <w:b/>
+          <w:bCs/>
+          <w:sz w:val="24"/>
+          <w:szCs w:val="24"/>
+        </w:rPr>
+      </w:pPr>
+      <w:r>
+        <w:rPr>
+          <w:b/>
+          <w:bCs/>
+          <w:sz w:val="24"/>
+          <w:szCs w:val="24"/>
+        </w:rPr>
+        <w:t>Implementacja testów jednostkowych</w:t>
+      </w:r>
+    </w:p>
+    <w:p>
+      <w:pPr>
+        <w:pStyle w:val="Akapitzlist"/>
+        <w:keepNext/>
+        <w:ind w:left="927"/>
+        <w:jc w:val="both"/>
+      </w:pPr>
+      <w:r>
+        <w:rPr>
+          <w:sz w:val="24"/>
+          <w:szCs w:val="24"/>
+        </w:rPr>
+        <w:t>Ten sposób sprawdzenia działania kodu był niezwykle przydatny dla pisania algorymów metod, które wykorzystywałem. Dzięki nim całość sprawdzenia działania danej metody sprowadzał się zaledwie do utworzenia kilku przypadków testowych, dla których wyniki były weryfikowane poza stroną korzystając z innych źródeł internetowych bądź też korzystając z samodzielnie wykonanych obliczeń, a następnie wprowadzenie utworzonego scenariusza jako obiekt z danymi dla algorytmu. Po tym następowało wywołanie funkcji, która jeśli zwróciła przewidywane rezultaty dla wszystkich przypadków – była uznawana za sprawną.</w:t>
+      </w:r>
+      <w:r>
+        <w:rPr>
+          <w:sz w:val="24"/>
+          <w:szCs w:val="24"/>
+        </w:rPr>
+        <w:t xml:space="preserve"> Warto jednak w tym miejscu zaznaczyć, że przejście założonych testów nie daje gwarancji pełni sprawności algorytmów. Wynika to z faktu, iż testy jednostkowe które zostały zaimplementowane zawsze ograniczają się wyłącznie do pewnej puli przypadków, która niezależnie od ich doboru zawsze może pozostawiać ryzyko pominięcia pewnych specyficznych okoliczności dla których algorytm popełni błąd. W tym projekcie, ograniczyłem się do funkcji trzeciego rzędu jako tych najwyższego rzędu w testach jednostkowych</w:t>
+      </w:r>
+      <w:r>
+        <w:rPr>
+          <w:sz w:val="24"/>
+          <w:szCs w:val="24"/>
+        </w:rPr>
+        <w:t xml:space="preserve">, przez co błędy występujące wyłącznie dla wyższych rzędów mogły zostać niezauważone. Ponadto, nawet dla funkcji które uwzględniłem w swoich testach, z powodu błędów wynikających z braku odpowiedniej precyzji zmiennych oraz błędów wynikających z samej natury metod, których celem często jest wyłącznie przybliżenie poprawnego wyniku, a nie podanie jego dokładnej wartości, zmuszony byłem użyć porównania obejmującego błąd pomiarowy. We Fragmencie Kodu 9 ten błąd jest widoczny w wywołaniu funkcji </w:t>
+      </w:r>
+      <w:r>
+        <w:rPr>
+          <w:i/>
+          <w:iCs/>
+          <w:sz w:val="24"/>
+          <w:szCs w:val="24"/>
+        </w:rPr>
+        <w:t>assertEquals</w:t>
+      </w:r>
+      <w:r>
+        <w:rPr>
+          <w:sz w:val="24"/>
+          <w:szCs w:val="24"/>
+        </w:rPr>
+        <w:t xml:space="preserve"> jako trzeci argument. Dla niektórych metod, takich jak interpolacja trygonometryczna, dodatkowym problemem był brak zewnętrznych źródeł pomocniczych podczas testowania algorytmu. </w:t>
+      </w:r>
+      <w:r>
+        <w:rPr>
+          <w:sz w:val="24"/>
+          <w:szCs w:val="24"/>
+        </w:rPr>
+        <w:t xml:space="preserve">Wymuszało to ręczne testowanie stosunkowo prostych przypadków, w celu wykrycia potencjalnych błędów algorytmu. </w:t>
+      </w:r>
+      <w:r>
+        <w:rPr>
+          <w:sz w:val="24"/>
+          <w:szCs w:val="24"/>
+        </w:rPr>
+        <w:br/>
+      </w:r>
+      <w:r>
+        <w:rPr>
+          <w:sz w:val="24"/>
+          <w:szCs w:val="24"/>
+        </w:rPr>
+        <w:lastRenderedPageBreak/>
+        <w:br/>
+      </w:r>
+      <w:bookmarkStart w:id="5" w:name="_MON_1797955909"/>
+      <w:bookmarkEnd w:id="5"/>
+      <w:r>
+        <w:rPr>
+          <w:b/>
+          <w:bCs/>
+          <w:sz w:val="24"/>
+          <w:szCs w:val="24"/>
+        </w:rPr>
+        <w:object w:dxaOrig="9072" w:dyaOrig="10871" w14:anchorId="1A4A2492">
+          <v:shape id="_x0000_i1041" type="#_x0000_t75" style="width:453.9pt;height:521.55pt" o:ole="">
+            <v:imagedata r:id="rId36" o:title="" cropbottom="2641f"/>
+          </v:shape>
+          <o:OLEObject Type="Embed" ProgID="Word.OpenDocumentText.12" ShapeID="_x0000_i1041" DrawAspect="Content" ObjectID="_1797959826" r:id="rId37"/>
+        </w:object>
+      </w:r>
+    </w:p>
+    <w:p>
+      <w:pPr>
+        <w:pStyle w:val="Legenda"/>
+        <w:jc w:val="both"/>
+        <w:rPr>
+          <w:b w:val="0"/>
+          <w:bCs w:val="0"/>
+        </w:rPr>
+      </w:pPr>
+      <w:r>
+        <w:rPr>
+          <w:b w:val="0"/>
+          <w:bCs w:val="0"/>
+        </w:rPr>
+        <w:t>Fragment Kodu 9. Przykładowy test jednostkowy sprawdzający działanie metody trapezów dla całkowania w przypadku funkcji liniowych. Źródło: opracowanie własne</w:t>
+      </w:r>
+    </w:p>
+    <w:p>
+      <w:pPr>
+        <w:jc w:val="both"/>
+      </w:pPr>
+    </w:p>
+    <w:p>
+      <w:pPr>
+        <w:pStyle w:val="Akapitzlist"/>
+        <w:numPr>
+          <w:ilvl w:val="0"/>
+          <w:numId w:val="14"/>
+        </w:numPr>
+        <w:jc w:val="both"/>
+        <w:rPr>
+          <w:b/>
+          <w:bCs/>
+          <w:sz w:val="24"/>
+          <w:szCs w:val="24"/>
+        </w:rPr>
+      </w:pPr>
+      <w:r>
+        <w:rPr>
+          <w:b/>
+          <w:bCs/>
+          <w:sz w:val="24"/>
+          <w:szCs w:val="24"/>
+        </w:rPr>
+        <w:t>Samodzielne przejście ścieżek procesów</w:t>
+      </w:r>
+    </w:p>
+    <w:p>
+      <w:pPr>
+        <w:pStyle w:val="Akapitzlist"/>
+        <w:ind w:left="927"/>
+        <w:jc w:val="both"/>
+        <w:rPr>
+          <w:sz w:val="24"/>
+          <w:szCs w:val="24"/>
+        </w:rPr>
+      </w:pPr>
+      <w:r>
+        <w:rPr>
+          <w:sz w:val="24"/>
+          <w:szCs w:val="24"/>
+        </w:rPr>
+        <w:t xml:space="preserve">Z racji na obecnie niewielką skalę projektu, zamiast automatyzować bardziej zaawansowane testy jak testy integracyjne lub testy E2E (ang. </w:t>
+      </w:r>
+      <w:r>
+        <w:rPr>
+          <w:i/>
+          <w:iCs/>
+          <w:sz w:val="24"/>
+          <w:szCs w:val="24"/>
+        </w:rPr>
+        <w:t>end-to-end</w:t>
+      </w:r>
+      <w:r>
+        <w:rPr>
+          <w:sz w:val="24"/>
+          <w:szCs w:val="24"/>
+        </w:rPr>
+        <w:t xml:space="preserve">), tę część </w:t>
+      </w:r>
+      <w:r>
+        <w:rPr>
+          <w:sz w:val="24"/>
+          <w:szCs w:val="24"/>
+        </w:rPr>
+        <w:lastRenderedPageBreak/>
+        <w:t>testów postanowiłem wykonać manualnie. Wśród wykonywanych w ten sposób testów funkcjonalności mogę wymienić takie testy jak:</w:t>
+      </w:r>
+    </w:p>
+    <w:p>
+      <w:pPr>
+        <w:pStyle w:val="Akapitzlist"/>
+        <w:ind w:left="927"/>
+        <w:jc w:val="both"/>
+        <w:rPr>
+          <w:sz w:val="24"/>
+          <w:szCs w:val="24"/>
+        </w:rPr>
+      </w:pPr>
+      <w:r>
+        <w:rPr>
+          <w:sz w:val="24"/>
+          <w:szCs w:val="24"/>
+        </w:rPr>
+        <w:t xml:space="preserve">- testy obejmujące zakres działania bazy danych H2 potrzebnej do zapisywania użytkowników. Funkcjonalność tego segmentu była niezbędna do kontynuowania dalszych prac ponieważ jest to pierwszy ekran znajdujący się na stronie, a także część możliwości strony jest uzależniona od prawidłowego logowania się na stronę, tak więc w przypadku braku możliwości logowania </w:t>
+      </w:r>
+      <w:r>
+        <w:rPr>
+          <w:sz w:val="24"/>
+          <w:szCs w:val="24"/>
+        </w:rPr>
+        <w:t>strona utraciłaby sporą część dostępnych funkcjonalności</w:t>
+      </w:r>
+    </w:p>
+    <w:p>
+      <w:pPr>
+        <w:pStyle w:val="Akapitzlist"/>
+        <w:ind w:left="927"/>
+        <w:jc w:val="both"/>
+        <w:rPr>
+          <w:sz w:val="24"/>
+          <w:szCs w:val="24"/>
+        </w:rPr>
+      </w:pPr>
+      <w:r>
+        <w:rPr>
+          <w:sz w:val="24"/>
+          <w:szCs w:val="24"/>
+        </w:rPr>
+        <w:t>- testy prawidłowego wyświetlania się wyników algorytmów, które obejmowały przejście dla wszystkich algorytmów do ekranu wynikowego, takiego jak na Rys. 7. Z racji na zastosowanie osobnych punktów końcowych dla każdej metody, test ten również musiał być powtarzany osobny dla każdego istniejącego przypadku. Wraz z tym testem, sprawdzana była również możliwość wyświetlenia alternatywnej metody rozwiązania problemu.</w:t>
+      </w:r>
+    </w:p>
+    <w:p>
+      <w:pPr>
+        <w:pStyle w:val="Akapitzlist"/>
+        <w:ind w:left="927"/>
+        <w:jc w:val="both"/>
+        <w:rPr>
+          <w:sz w:val="24"/>
+          <w:szCs w:val="24"/>
+        </w:rPr>
+      </w:pPr>
+      <w:r>
+        <w:rPr>
+          <w:sz w:val="24"/>
+          <w:szCs w:val="24"/>
+        </w:rPr>
+        <w:t>- testy bazy MongoDB, zarówno przy pomocy zewnętrznego GUI(MongoDb Compass), jak i poprzez sprawdzanie rekordów znajdujących się w historii wyników po wykonaniu kilku różnych algorytmów.</w:t>
+      </w:r>
+    </w:p>
+    <w:p>
+      <w:pPr>
+        <w:pStyle w:val="Akapitzlist"/>
+        <w:ind w:left="927"/>
+        <w:jc w:val="both"/>
+        <w:rPr>
+          <w:sz w:val="24"/>
+          <w:szCs w:val="24"/>
+        </w:rPr>
+      </w:pPr>
+    </w:p>
+    <w:p>
+      <w:pPr>
+        <w:pStyle w:val="Akapitzlist"/>
+        <w:ind w:left="927"/>
+        <w:jc w:val="both"/>
+        <w:rPr>
+          <w:sz w:val="24"/>
+          <w:szCs w:val="24"/>
+        </w:rPr>
+      </w:pPr>
+      <w:r>
+        <w:rPr>
+          <w:sz w:val="24"/>
+          <w:szCs w:val="24"/>
+        </w:rPr>
+        <w:t>Pomyślne przejście wyżej wymienionych testów definiowało pomyślne ukończenie projektu.</w:t>
+      </w:r>
+    </w:p>
+    <w:p>
+      <w:pPr>
+        <w:ind w:left="0"/>
+        <w:rPr>
+          <w:b/>
+          <w:bCs/>
+          <w:sz w:val="32"/>
+          <w:szCs w:val="32"/>
+        </w:rPr>
+      </w:pPr>
+    </w:p>
+    <w:p>
+      <w:pPr>
+        <w:ind w:left="0"/>
+        <w:rPr>
+          <w:b/>
+          <w:bCs/>
+          <w:sz w:val="32"/>
+          <w:szCs w:val="32"/>
+        </w:rPr>
+      </w:pPr>
+    </w:p>
+    <w:p>
+      <w:pPr>
+        <w:ind w:left="0"/>
+        <w:rPr>
+          <w:b/>
+          <w:bCs/>
+          <w:sz w:val="32"/>
+          <w:szCs w:val="32"/>
+        </w:rPr>
+      </w:pPr>
+    </w:p>
+    <w:p>
+      <w:pPr>
+        <w:ind w:left="0"/>
+        <w:rPr>
+          <w:b/>
+          <w:bCs/>
+          <w:sz w:val="32"/>
+          <w:szCs w:val="32"/>
+        </w:rPr>
+      </w:pPr>
+    </w:p>
+    <w:p>
+      <w:pPr>
+        <w:ind w:left="0"/>
+        <w:rPr>
+          <w:b/>
+          <w:bCs/>
+          <w:sz w:val="32"/>
+          <w:szCs w:val="32"/>
+        </w:rPr>
+      </w:pPr>
+    </w:p>
+    <w:p>
+      <w:pPr>
+        <w:ind w:left="0"/>
+        <w:rPr>
+          <w:b/>
+          <w:bCs/>
+          <w:sz w:val="32"/>
+          <w:szCs w:val="32"/>
+        </w:rPr>
+      </w:pPr>
+    </w:p>
+    <w:p>
+      <w:pPr>
+        <w:ind w:left="0"/>
+        <w:rPr>
+          <w:b/>
+          <w:bCs/>
+          <w:sz w:val="32"/>
+          <w:szCs w:val="32"/>
+        </w:rPr>
+      </w:pPr>
+    </w:p>
+    <w:p>
+      <w:pPr>
+        <w:ind w:left="0"/>
+        <w:rPr>
+          <w:b/>
+          <w:bCs/>
+          <w:sz w:val="32"/>
+          <w:szCs w:val="32"/>
+        </w:rPr>
+      </w:pPr>
+    </w:p>
+    <w:p>
+      <w:pPr>
+        <w:ind w:left="0"/>
+        <w:rPr>
+          <w:b/>
+          <w:bCs/>
+          <w:sz w:val="32"/>
+          <w:szCs w:val="32"/>
+        </w:rPr>
+      </w:pPr>
+    </w:p>
+    <w:p>
+      <w:pPr>
+        <w:pStyle w:val="Akapitzlist"/>
+        <w:numPr>
+          <w:ilvl w:val="0"/>
+          <w:numId w:val="3"/>
+        </w:numPr>
+        <w:rPr>
+          <w:b/>
+          <w:bCs/>
+          <w:sz w:val="32"/>
+          <w:szCs w:val="32"/>
+        </w:rPr>
+      </w:pPr>
+      <w:r>
+        <w:rPr>
+          <w:b/>
+          <w:bCs/>
+          <w:sz w:val="32"/>
+          <w:szCs w:val="32"/>
+        </w:rPr>
+        <w:lastRenderedPageBreak/>
+        <w:t>Podsumowanie</w:t>
+      </w:r>
+    </w:p>
+    <w:p>
+      <w:pPr>
+        <w:pStyle w:val="Akapitzlist"/>
+        <w:ind w:left="567"/>
+        <w:jc w:val="both"/>
+        <w:rPr>
+          <w:sz w:val="24"/>
+          <w:szCs w:val="24"/>
+        </w:rPr>
+      </w:pPr>
+      <w:r>
+        <w:rPr>
+          <w:sz w:val="24"/>
+          <w:szCs w:val="24"/>
+        </w:rPr>
+        <w:t xml:space="preserve">Strona, która została zaimplementowana na rzecz projektu, przeszła niezbędne testy w celu potwierdzenia sprawności </w:t>
+      </w:r>
+      <w:r>
+        <w:rPr>
+          <w:sz w:val="24"/>
+          <w:szCs w:val="24"/>
+        </w:rPr>
+        <w:t xml:space="preserve">funkcjonalności wymienionych we wcześniejszych rozdziałach. </w:t>
+      </w:r>
+      <w:r>
+        <w:rPr>
+          <w:sz w:val="24"/>
+          <w:szCs w:val="24"/>
+        </w:rPr>
+        <w:t>Pomimo braku możliwości pełnego przetestowania wszystich wdrożonych metod i możliwości istnienia błędów obliczeniowych, obecny stan umożliwia już na korzystanie ze strony i wykonywanie obliczeń, które przynajmniej dla prostych scenariuszy wyświetlą na ekranie wynik bliski temu rzeczywistemu. W połączeniu z wprowadzenymi dodatkowymi funkcjonalnościami, tworzy to projekt który potencjalnie daje możliwości obecnie niedostępne na innych stronach w ich darmowych wersjach, i które jednocześnie mogą przynieść dodatkowe korzyści w kontekście powszechnego użytkowania przez osoby, które chcą się nauczyć więcej o wybranych metodach numerycznych. Pomimo to, strona nadal pozostawia wiele możliwości do dalszego rozwoju. Pomijając ewentualną naprawę istniejących błędów i dalsze usprawnienie algorytmów w celu zwiększenia precyzji obliczeń, wśród potencjalnych nowych treści jakie dałoby się wprowadzić i które powinny jeszcze bardziej zwiększyć jej wartość edukacyjną</w:t>
+      </w:r>
+      <w:r>
+        <w:rPr>
+          <w:sz w:val="24"/>
+          <w:szCs w:val="24"/>
+        </w:rPr>
+        <w:t xml:space="preserve"> wymieniłbym:</w:t>
+      </w:r>
+    </w:p>
+    <w:p>
+      <w:pPr>
+        <w:pStyle w:val="Akapitzlist"/>
+        <w:ind w:left="567"/>
+        <w:jc w:val="both"/>
+        <w:rPr>
+          <w:sz w:val="24"/>
+          <w:szCs w:val="24"/>
+        </w:rPr>
+      </w:pPr>
+      <w:r>
+        <w:rPr>
+          <w:sz w:val="24"/>
+          <w:szCs w:val="24"/>
+        </w:rPr>
+        <w:t>- dodanie kolejnych algorytmów, urozmajcając tym samym dostępną obecnie ofertę</w:t>
+      </w:r>
+    </w:p>
+    <w:p>
+      <w:pPr>
+        <w:pStyle w:val="Akapitzlist"/>
+        <w:ind w:left="567"/>
+        <w:jc w:val="both"/>
+        <w:rPr>
+          <w:sz w:val="24"/>
+          <w:szCs w:val="24"/>
+        </w:rPr>
+      </w:pPr>
+      <w:r>
+        <w:rPr>
+          <w:sz w:val="24"/>
+          <w:szCs w:val="24"/>
+        </w:rPr>
+        <w:t xml:space="preserve">- zwiększenie dostępności dla użytkowników mających określone trudności w korzystaniu ze standardowych stron, poprzez dodanie takich elemntów jak wdrożenie WCAG(ang. </w:t>
+      </w:r>
+      <w:r>
+        <w:rPr>
+          <w:i/>
+          <w:iCs/>
+          <w:sz w:val="24"/>
+          <w:szCs w:val="24"/>
+        </w:rPr>
+        <w:t>Web Content Accessibility Guidlines</w:t>
+      </w:r>
+      <w:r>
+        <w:rPr>
+          <w:sz w:val="24"/>
+          <w:szCs w:val="24"/>
+        </w:rPr>
+        <w:t xml:space="preserve">), dodanie atrybutów ARIA(ang. </w:t>
+      </w:r>
+      <w:r>
+        <w:rPr>
+          <w:i/>
+          <w:iCs/>
+          <w:sz w:val="24"/>
+          <w:szCs w:val="24"/>
+        </w:rPr>
+        <w:t>Accessible Rich Internet Applications</w:t>
+      </w:r>
+      <w:r>
+        <w:rPr>
+          <w:sz w:val="24"/>
+          <w:szCs w:val="24"/>
+        </w:rPr>
+        <w:t>), możliwość głosowego komunikowania się ze stroną, wprowadzenie możliwości dostosowania wielkości czcionki oraz  przycisków na stronie, czy też uwydajnienie obliczeń wykonywanych a Javie np. poprzez zastosowanie wielowątkowości dla użytkowników dysponujących mniej zaawansowanymi sprzętami elektronicznymi.</w:t>
+      </w:r>
+    </w:p>
+    <w:p>
+      <w:pPr>
+        <w:pStyle w:val="Akapitzlist"/>
+        <w:ind w:left="567"/>
+        <w:jc w:val="both"/>
+        <w:rPr>
+          <w:sz w:val="24"/>
+          <w:szCs w:val="24"/>
+        </w:rPr>
+      </w:pPr>
+      <w:r>
+        <w:rPr>
+          <w:sz w:val="24"/>
+          <w:szCs w:val="24"/>
+        </w:rPr>
+        <w:t>- możliwość większej interakcji ze stroną, np. poprzez możliwość natychmiastowej zmiany danych w celu usprawnienia wykonywania wielu podonych obliczeń, a także wbudowanie interaktywnego wykresu, na którym użytkownik mógłby samemu dodawać/usuwać punkty wprowadzone na wejściu do programu.</w:t>
+      </w:r>
+    </w:p>
+    <w:p>
+      <w:pPr>
+        <w:pStyle w:val="Akapitzlist"/>
+        <w:ind w:left="567"/>
+        <w:jc w:val="both"/>
+        <w:rPr>
+          <w:sz w:val="24"/>
+          <w:szCs w:val="24"/>
+        </w:rPr>
+      </w:pPr>
+      <w:r>
+        <w:rPr>
+          <w:sz w:val="24"/>
+          <w:szCs w:val="24"/>
+        </w:rPr>
+        <w:t>- dodanie rozbudowanego opisu wyniku, zarówno przy pomocy kroków przejściowych podczas wykonywania obliczeń, jak i opisu słownego wygenerowanego przez sztuczną inteligencję, np. poprzez wykonywanie zapytań do udostępnionego przez OpenAI API.</w:t>
+      </w:r>
+    </w:p>
+    <w:p>
+      <w:pPr>
+        <w:ind w:left="0"/>
+        <w:jc w:val="both"/>
+        <w:rPr>
+          <w:sz w:val="24"/>
+          <w:szCs w:val="24"/>
+        </w:rPr>
+      </w:pPr>
+    </w:p>
+    <w:p>
+      <w:pPr>
+        <w:ind w:left="0"/>
+        <w:jc w:val="both"/>
+        <w:rPr>
+          <w:sz w:val="24"/>
+          <w:szCs w:val="24"/>
+        </w:rPr>
+      </w:pPr>
+    </w:p>
+    <w:p>
+      <w:pPr>
+        <w:pStyle w:val="Akapitzlist"/>
+        <w:numPr>
+          <w:ilvl w:val="0"/>
+          <w:numId w:val="3"/>
+        </w:numPr>
+        <w:jc w:val="both"/>
+        <w:rPr>
+          <w:sz w:val="24"/>
+          <w:szCs w:val="24"/>
+        </w:rPr>
+      </w:pPr>
+      <w:r>
+        <w:rPr>
+          <w:b/>
+          <w:bCs/>
+          <w:sz w:val="32"/>
+          <w:szCs w:val="32"/>
+        </w:rPr>
+        <w:lastRenderedPageBreak/>
+        <w:t>Źródła</w:t>
+      </w:r>
+    </w:p>
+    <w:p>
+      <w:pPr>
+        <w:pStyle w:val="Akapitzlist"/>
+        <w:numPr>
+          <w:ilvl w:val="0"/>
+          <w:numId w:val="15"/>
+        </w:numPr>
+        <w:jc w:val="both"/>
+        <w:rPr>
+          <w:sz w:val="32"/>
+          <w:szCs w:val="32"/>
+        </w:rPr>
+      </w:pPr>
+      <w:r>
+        <w:rPr>
+          <w:sz w:val="24"/>
+          <w:szCs w:val="24"/>
+        </w:rPr>
+        <w:t xml:space="preserve">Wolfram Alpha, </w:t>
+      </w:r>
+      <w:r>
+        <w:rPr>
+          <w:i/>
+          <w:iCs/>
+          <w:sz w:val="24"/>
+          <w:szCs w:val="24"/>
+        </w:rPr>
+        <w:t xml:space="preserve">Interpolating polynomial calculator, </w:t>
+      </w:r>
+      <w:hyperlink r:id="rId38" w:history="1">
+        <w:r>
+          <w:rPr>
+            <w:rStyle w:val="Hipercze"/>
+            <w:sz w:val="24"/>
+            <w:szCs w:val="24"/>
+          </w:rPr>
+          <w:t>https://www.wolframalpha.com</w:t>
+        </w:r>
+      </w:hyperlink>
+      <w:r>
+        <w:rPr>
+          <w:sz w:val="24"/>
+          <w:szCs w:val="24"/>
+        </w:rPr>
+        <w:t xml:space="preserve"> [dostęp: 06.01.2025r.]</w:t>
+      </w:r>
+      <w:r>
+        <w:rPr>
+          <w:sz w:val="32"/>
+          <w:szCs w:val="32"/>
+        </w:rPr>
+        <w:t xml:space="preserve"> </w:t>
+      </w:r>
+    </w:p>
+    <w:p>
+      <w:pPr>
+        <w:pStyle w:val="Akapitzlist"/>
+        <w:numPr>
+          <w:ilvl w:val="0"/>
+          <w:numId w:val="15"/>
+        </w:numPr>
+        <w:jc w:val="both"/>
+        <w:rPr>
+          <w:sz w:val="32"/>
+          <w:szCs w:val="32"/>
+        </w:rPr>
+      </w:pPr>
+      <w:r>
+        <w:rPr>
+          <w:sz w:val="24"/>
+          <w:szCs w:val="24"/>
+        </w:rPr>
+        <w:t xml:space="preserve">AtoZmath, </w:t>
+      </w:r>
+      <w:r>
+        <w:rPr>
+          <w:i/>
+          <w:iCs/>
+          <w:sz w:val="24"/>
+          <w:szCs w:val="24"/>
+        </w:rPr>
+        <w:t>Numerical interpolation using Lagrange's Interpolation formula</w:t>
+      </w:r>
+      <w:r>
+        <w:rPr>
+          <w:sz w:val="24"/>
+          <w:szCs w:val="24"/>
+        </w:rPr>
+        <w:t xml:space="preserve">, </w:t>
+      </w:r>
+      <w:hyperlink r:id="rId39" w:history="1">
+        <w:r>
+          <w:rPr>
+            <w:rStyle w:val="Hipercze"/>
+            <w:sz w:val="24"/>
+            <w:szCs w:val="24"/>
+          </w:rPr>
+          <w:t>https://atozmath.com</w:t>
+        </w:r>
+      </w:hyperlink>
+      <w:r>
+        <w:rPr>
+          <w:sz w:val="24"/>
+          <w:szCs w:val="24"/>
+        </w:rPr>
+        <w:t xml:space="preserve"> [dostęp: 06.01.2025r.]</w:t>
+      </w:r>
+    </w:p>
+    <w:p>
+      <w:pPr>
+        <w:pStyle w:val="Akapitzlist"/>
+        <w:numPr>
+          <w:ilvl w:val="0"/>
+          <w:numId w:val="15"/>
+        </w:numPr>
+        <w:jc w:val="both"/>
+        <w:rPr>
+          <w:sz w:val="32"/>
+          <w:szCs w:val="32"/>
+        </w:rPr>
+      </w:pPr>
+      <w:r>
+        <w:rPr>
+          <w:sz w:val="24"/>
+          <w:szCs w:val="24"/>
+        </w:rPr>
+        <w:t>Online Tools, https://tools.timodenk.com [dostęp: 06.01.2025r.]</w:t>
+      </w:r>
+    </w:p>
+    <w:p>
+      <w:pPr>
+        <w:pStyle w:val="Akapitzlist"/>
+        <w:numPr>
+          <w:ilvl w:val="0"/>
+          <w:numId w:val="15"/>
+        </w:numPr>
+        <w:jc w:val="both"/>
+        <w:rPr>
+          <w:sz w:val="32"/>
+          <w:szCs w:val="32"/>
+        </w:rPr>
+      </w:pPr>
+      <w:r>
+        <w:rPr>
+          <w:sz w:val="24"/>
+          <w:szCs w:val="24"/>
+        </w:rPr>
+        <w:t xml:space="preserve">Shivani Makwana, </w:t>
+      </w:r>
+      <w:r>
+        <w:rPr>
+          <w:i/>
+          <w:iCs/>
+          <w:sz w:val="24"/>
+          <w:szCs w:val="24"/>
+        </w:rPr>
+        <w:t>C# vs Java: Key Differences Explained</w:t>
+      </w:r>
+      <w:r>
+        <w:rPr>
+          <w:sz w:val="24"/>
+          <w:szCs w:val="24"/>
+        </w:rPr>
+        <w:t xml:space="preserve">, </w:t>
+      </w:r>
+      <w:hyperlink r:id="rId40" w:history="1">
+        <w:r>
+          <w:rPr>
+            <w:rStyle w:val="Hipercze"/>
+            <w:sz w:val="24"/>
+            <w:szCs w:val="24"/>
+          </w:rPr>
+          <w:t>https://www.ifourtechnolab.com/</w:t>
+        </w:r>
+      </w:hyperlink>
+      <w:r>
+        <w:rPr>
+          <w:sz w:val="24"/>
+          <w:szCs w:val="24"/>
+        </w:rPr>
+        <w:t xml:space="preserve"> [dostęp: 07.01.2025r.]</w:t>
+      </w:r>
+    </w:p>
+    <w:p>
+      <w:pPr>
+        <w:pStyle w:val="Akapitzlist"/>
+        <w:numPr>
+          <w:ilvl w:val="0"/>
+          <w:numId w:val="15"/>
+        </w:numPr>
+        <w:jc w:val="both"/>
+        <w:rPr>
+          <w:sz w:val="32"/>
+          <w:szCs w:val="32"/>
+        </w:rPr>
+      </w:pPr>
+      <w:r>
+        <w:rPr>
+          <w:sz w:val="24"/>
+          <w:szCs w:val="24"/>
+        </w:rPr>
+        <w:t xml:space="preserve">Anastasia Grishina, Roman Ogolikhin, </w:t>
+      </w:r>
+      <w:r>
+        <w:rPr>
+          <w:i/>
+          <w:iCs/>
+          <w:sz w:val="24"/>
+          <w:szCs w:val="24"/>
+        </w:rPr>
+        <w:t>Java vs. C#: What is the Right Choice for Your Project?</w:t>
+      </w:r>
+      <w:r>
+        <w:rPr>
+          <w:sz w:val="24"/>
+          <w:szCs w:val="24"/>
+        </w:rPr>
+        <w:t xml:space="preserve">, </w:t>
+      </w:r>
+      <w:hyperlink r:id="rId41" w:history="1">
+        <w:r>
+          <w:rPr>
+            <w:rStyle w:val="Hipercze"/>
+            <w:sz w:val="24"/>
+            <w:szCs w:val="24"/>
+          </w:rPr>
+          <w:t>https://softteco.com/</w:t>
+        </w:r>
+      </w:hyperlink>
+      <w:r>
+        <w:rPr>
+          <w:sz w:val="24"/>
+          <w:szCs w:val="24"/>
+        </w:rPr>
+        <w:t xml:space="preserve"> [dostęp: 07.01.2025r.]</w:t>
+      </w:r>
+    </w:p>
+    <w:p>
+      <w:pPr>
+        <w:pStyle w:val="Akapitzlist"/>
+        <w:numPr>
+          <w:ilvl w:val="0"/>
+          <w:numId w:val="15"/>
+        </w:numPr>
+        <w:jc w:val="both"/>
+        <w:rPr>
+          <w:sz w:val="32"/>
+          <w:szCs w:val="32"/>
+        </w:rPr>
+      </w:pPr>
+      <w:r>
+        <w:rPr>
+          <w:i/>
+          <w:iCs/>
+          <w:sz w:val="24"/>
+          <w:szCs w:val="24"/>
+        </w:rPr>
+        <w:t>MongoDB vs. MySQL Differences</w:t>
+      </w:r>
+      <w:r>
+        <w:rPr>
+          <w:sz w:val="24"/>
+          <w:szCs w:val="24"/>
+        </w:rPr>
+        <w:t xml:space="preserve">, </w:t>
+      </w:r>
+      <w:hyperlink r:id="rId42" w:history="1">
+        <w:r>
+          <w:rPr>
+            <w:rStyle w:val="Hipercze"/>
+            <w:sz w:val="24"/>
+            <w:szCs w:val="24"/>
+          </w:rPr>
+          <w:t>https://www.mongodb.com/</w:t>
+        </w:r>
+      </w:hyperlink>
+      <w:r>
+        <w:rPr>
+          <w:sz w:val="24"/>
+          <w:szCs w:val="24"/>
+        </w:rPr>
+        <w:t xml:space="preserve"> [dostęp: 07.01.2025r.]</w:t>
+      </w:r>
+    </w:p>
+    <w:p>
+      <w:pPr>
+        <w:pStyle w:val="Akapitzlist"/>
+        <w:numPr>
+          <w:ilvl w:val="0"/>
+          <w:numId w:val="15"/>
+        </w:numPr>
+        <w:jc w:val="both"/>
+        <w:rPr>
+          <w:sz w:val="32"/>
+          <w:szCs w:val="32"/>
+        </w:rPr>
+      </w:pPr>
+      <w:r>
+        <w:rPr>
+          <w:sz w:val="24"/>
+          <w:szCs w:val="24"/>
+        </w:rPr>
+        <w:t xml:space="preserve">Anthony P. Austin, </w:t>
+      </w:r>
+      <w:r>
+        <w:rPr>
+          <w:i/>
+          <w:iCs/>
+          <w:sz w:val="24"/>
+          <w:szCs w:val="24"/>
+        </w:rPr>
+        <w:t>On trigonometric interpolation in an even number of points</w:t>
+      </w:r>
+      <w:r>
+        <w:rPr>
+          <w:sz w:val="24"/>
+          <w:szCs w:val="24"/>
+        </w:rPr>
+        <w:t>, Kent State University 2023</w:t>
+      </w:r>
     </w:p>
     <w:sectPr>
       <w:pgSz w:w="12240" w:h="15840"/>
@@ -5944,6 +7702,10 @@
         <w:t xml:space="preserve"> AtoZmath, </w:t>
       </w:r>
       <w:r>
+        <w:rPr>
+          <w:i/>
+          <w:iCs/>
+        </w:rPr>
         <w:t>Numerical interpolation using Lagrange's Interpolation formula</w:t>
       </w:r>
       <w:r>
@@ -5980,6 +7742,9 @@
         <w:footnoteRef/>
       </w:r>
       <w:r>
+        <w:t xml:space="preserve"> </w:t>
+      </w:r>
+      <w:r>
         <w:t xml:space="preserve">Online Tools, </w:t>
       </w:r>
       <w:r>
@@ -6017,6 +7782,10 @@
         <w:t xml:space="preserve">, </w:t>
       </w:r>
       <w:r>
+        <w:rPr>
+          <w:i/>
+          <w:iCs/>
+        </w:rPr>
         <w:t>C# vs Java: Key Differences Explained</w:t>
       </w:r>
       <w:r>
@@ -6103,6 +7872,10 @@
         <w:t xml:space="preserve"> </w:t>
       </w:r>
       <w:r>
+        <w:rPr>
+          <w:i/>
+          <w:iCs/>
+        </w:rPr>
         <w:t>MongoDB vs. MySQL Differences</w:t>
       </w:r>
       <w:r>
@@ -6136,16 +7909,14 @@
         <w:t xml:space="preserve"> Anthony P. Austin, </w:t>
       </w:r>
       <w:r>
-        <w:t>O</w:t>
-      </w:r>
-      <w:r>
-        <w:t>n</w:t>
-      </w:r>
-      <w:r>
-        <w:t xml:space="preserve"> </w:t>
-      </w:r>
-      <w:r>
-        <w:t>trigonometric interpolation in an even number of points, Kent State University 2023</w:t>
+        <w:rPr>
+          <w:i/>
+          <w:iCs/>
+        </w:rPr>
+        <w:t>On trigonometric interpolation in an even number of points</w:t>
+      </w:r>
+      <w:r>
+        <w:t>, Kent State University 2023</w:t>
       </w:r>
     </w:p>
   </w:footnote>
@@ -6268,6 +8039,95 @@
     </w:lvl>
   </w:abstractNum>
   <w:abstractNum w:abstractNumId="1" w15:restartNumberingAfterBreak="0">
+    <w:nsid w:val="03B2668A"/>
+    <w:multiLevelType w:val="hybridMultilevel"/>
+    <w:tmpl w:val="ACF85574"/>
+    <w:lvl w:ilvl="0" w:tplc="5B94D060">
+      <w:start w:val="1"/>
+      <w:numFmt w:val="lowerLetter"/>
+      <w:lvlText w:val="%1)"/>
+      <w:lvlJc w:val="left"/>
+      <w:pPr>
+        <w:ind w:left="927" w:hanging="360"/>
+      </w:pPr>
+      <w:rPr>
+        <w:rFonts w:hint="default"/>
+      </w:rPr>
+    </w:lvl>
+    <w:lvl w:ilvl="1" w:tplc="04150019" w:tentative="1">
+      <w:start w:val="1"/>
+      <w:numFmt w:val="lowerLetter"/>
+      <w:lvlText w:val="%2."/>
+      <w:lvlJc w:val="left"/>
+      <w:pPr>
+        <w:ind w:left="1647" w:hanging="360"/>
+      </w:pPr>
+    </w:lvl>
+    <w:lvl w:ilvl="2" w:tplc="0415001B" w:tentative="1">
+      <w:start w:val="1"/>
+      <w:numFmt w:val="lowerRoman"/>
+      <w:lvlText w:val="%3."/>
+      <w:lvlJc w:val="right"/>
+      <w:pPr>
+        <w:ind w:left="2367" w:hanging="180"/>
+      </w:pPr>
+    </w:lvl>
+    <w:lvl w:ilvl="3" w:tplc="0415000F" w:tentative="1">
+      <w:start w:val="1"/>
+      <w:numFmt w:val="decimal"/>
+      <w:lvlText w:val="%4."/>
+      <w:lvlJc w:val="left"/>
+      <w:pPr>
+        <w:ind w:left="3087" w:hanging="360"/>
+      </w:pPr>
+    </w:lvl>
+    <w:lvl w:ilvl="4" w:tplc="04150019" w:tentative="1">
+      <w:start w:val="1"/>
+      <w:numFmt w:val="lowerLetter"/>
+      <w:lvlText w:val="%5."/>
+      <w:lvlJc w:val="left"/>
+      <w:pPr>
+        <w:ind w:left="3807" w:hanging="360"/>
+      </w:pPr>
+    </w:lvl>
+    <w:lvl w:ilvl="5" w:tplc="0415001B" w:tentative="1">
+      <w:start w:val="1"/>
+      <w:numFmt w:val="lowerRoman"/>
+      <w:lvlText w:val="%6."/>
+      <w:lvlJc w:val="right"/>
+      <w:pPr>
+        <w:ind w:left="4527" w:hanging="180"/>
+      </w:pPr>
+    </w:lvl>
+    <w:lvl w:ilvl="6" w:tplc="0415000F" w:tentative="1">
+      <w:start w:val="1"/>
+      <w:numFmt w:val="decimal"/>
+      <w:lvlText w:val="%7."/>
+      <w:lvlJc w:val="left"/>
+      <w:pPr>
+        <w:ind w:left="5247" w:hanging="360"/>
+      </w:pPr>
+    </w:lvl>
+    <w:lvl w:ilvl="7" w:tplc="04150019" w:tentative="1">
+      <w:start w:val="1"/>
+      <w:numFmt w:val="lowerLetter"/>
+      <w:lvlText w:val="%8."/>
+      <w:lvlJc w:val="left"/>
+      <w:pPr>
+        <w:ind w:left="5967" w:hanging="360"/>
+      </w:pPr>
+    </w:lvl>
+    <w:lvl w:ilvl="8" w:tplc="0415001B" w:tentative="1">
+      <w:start w:val="1"/>
+      <w:numFmt w:val="lowerRoman"/>
+      <w:lvlText w:val="%9."/>
+      <w:lvlJc w:val="right"/>
+      <w:pPr>
+        <w:ind w:left="6687" w:hanging="180"/>
+      </w:pPr>
+    </w:lvl>
+  </w:abstractNum>
+  <w:abstractNum w:abstractNumId="2" w15:restartNumberingAfterBreak="0">
     <w:nsid w:val="069A69FE"/>
     <w:multiLevelType w:val="hybridMultilevel"/>
     <w:tmpl w:val="FFFFFFFF"/>
@@ -6380,7 +8240,7 @@
       </w:rPr>
     </w:lvl>
   </w:abstractNum>
-  <w:abstractNum w:abstractNumId="2" w15:restartNumberingAfterBreak="0">
+  <w:abstractNum w:abstractNumId="3" w15:restartNumberingAfterBreak="0">
     <w:nsid w:val="14EA08B4"/>
     <w:multiLevelType w:val="hybridMultilevel"/>
     <w:tmpl w:val="FFFFFFFF"/>
@@ -6493,7 +8353,7 @@
       </w:rPr>
     </w:lvl>
   </w:abstractNum>
-  <w:abstractNum w:abstractNumId="3" w15:restartNumberingAfterBreak="0">
+  <w:abstractNum w:abstractNumId="4" w15:restartNumberingAfterBreak="0">
     <w:nsid w:val="2C381D29"/>
     <w:multiLevelType w:val="hybridMultilevel"/>
     <w:tmpl w:val="FFFFFFFF"/>
@@ -6606,7 +8466,7 @@
       </w:rPr>
     </w:lvl>
   </w:abstractNum>
-  <w:abstractNum w:abstractNumId="4" w15:restartNumberingAfterBreak="0">
+  <w:abstractNum w:abstractNumId="5" w15:restartNumberingAfterBreak="0">
     <w:nsid w:val="4B443B0B"/>
     <w:multiLevelType w:val="multilevel"/>
     <w:tmpl w:val="FFFFFFFF"/>
@@ -6727,7 +8587,7 @@
       </w:rPr>
     </w:lvl>
   </w:abstractNum>
-  <w:abstractNum w:abstractNumId="5" w15:restartNumberingAfterBreak="0">
+  <w:abstractNum w:abstractNumId="6" w15:restartNumberingAfterBreak="0">
     <w:nsid w:val="4FDB433A"/>
     <w:multiLevelType w:val="hybridMultilevel"/>
     <w:tmpl w:val="FFFFFFFF"/>
@@ -6840,21 +8700,23 @@
       </w:rPr>
     </w:lvl>
   </w:abstractNum>
-  <w:abstractNum w:abstractNumId="6" w15:restartNumberingAfterBreak="0">
+  <w:abstractNum w:abstractNumId="7" w15:restartNumberingAfterBreak="0">
     <w:nsid w:val="536F102D"/>
     <w:multiLevelType w:val="multilevel"/>
-    <w:tmpl w:val="FFFFFFFF"/>
+    <w:tmpl w:val="243459A0"/>
     <w:lvl w:ilvl="0">
       <w:start w:val="1"/>
       <w:numFmt w:val="decimal"/>
       <w:lvlText w:val="%1."/>
       <w:lvlJc w:val="left"/>
       <w:pPr>
-        <w:ind w:left="720" w:hanging="360"/>
+        <w:ind w:left="502" w:hanging="360"/>
       </w:pPr>
       <w:rPr>
         <w:rFonts w:cs="Times New Roman" w:hint="default"/>
         <w:b/>
+        <w:sz w:val="28"/>
+        <w:szCs w:val="28"/>
       </w:rPr>
     </w:lvl>
     <w:lvl w:ilvl="1">
@@ -6962,7 +8824,186 @@
       </w:rPr>
     </w:lvl>
   </w:abstractNum>
-  <w:abstractNum w:abstractNumId="7" w15:restartNumberingAfterBreak="0">
+  <w:abstractNum w:abstractNumId="8" w15:restartNumberingAfterBreak="0">
+    <w:nsid w:val="5B551933"/>
+    <w:multiLevelType w:val="hybridMultilevel"/>
+    <w:tmpl w:val="8DEC2A8E"/>
+    <w:lvl w:ilvl="0" w:tplc="5C967770">
+      <w:start w:val="1"/>
+      <w:numFmt w:val="decimal"/>
+      <w:lvlText w:val="%1."/>
+      <w:lvlJc w:val="left"/>
+      <w:pPr>
+        <w:ind w:left="927" w:hanging="360"/>
+      </w:pPr>
+      <w:rPr>
+        <w:rFonts w:hint="default"/>
+        <w:sz w:val="20"/>
+      </w:rPr>
+    </w:lvl>
+    <w:lvl w:ilvl="1" w:tplc="04150019" w:tentative="1">
+      <w:start w:val="1"/>
+      <w:numFmt w:val="lowerLetter"/>
+      <w:lvlText w:val="%2."/>
+      <w:lvlJc w:val="left"/>
+      <w:pPr>
+        <w:ind w:left="1647" w:hanging="360"/>
+      </w:pPr>
+    </w:lvl>
+    <w:lvl w:ilvl="2" w:tplc="0415001B" w:tentative="1">
+      <w:start w:val="1"/>
+      <w:numFmt w:val="lowerRoman"/>
+      <w:lvlText w:val="%3."/>
+      <w:lvlJc w:val="right"/>
+      <w:pPr>
+        <w:ind w:left="2367" w:hanging="180"/>
+      </w:pPr>
+    </w:lvl>
+    <w:lvl w:ilvl="3" w:tplc="0415000F" w:tentative="1">
+      <w:start w:val="1"/>
+      <w:numFmt w:val="decimal"/>
+      <w:lvlText w:val="%4."/>
+      <w:lvlJc w:val="left"/>
+      <w:pPr>
+        <w:ind w:left="3087" w:hanging="360"/>
+      </w:pPr>
+    </w:lvl>
+    <w:lvl w:ilvl="4" w:tplc="04150019" w:tentative="1">
+      <w:start w:val="1"/>
+      <w:numFmt w:val="lowerLetter"/>
+      <w:lvlText w:val="%5."/>
+      <w:lvlJc w:val="left"/>
+      <w:pPr>
+        <w:ind w:left="3807" w:hanging="360"/>
+      </w:pPr>
+    </w:lvl>
+    <w:lvl w:ilvl="5" w:tplc="0415001B" w:tentative="1">
+      <w:start w:val="1"/>
+      <w:numFmt w:val="lowerRoman"/>
+      <w:lvlText w:val="%6."/>
+      <w:lvlJc w:val="right"/>
+      <w:pPr>
+        <w:ind w:left="4527" w:hanging="180"/>
+      </w:pPr>
+    </w:lvl>
+    <w:lvl w:ilvl="6" w:tplc="0415000F" w:tentative="1">
+      <w:start w:val="1"/>
+      <w:numFmt w:val="decimal"/>
+      <w:lvlText w:val="%7."/>
+      <w:lvlJc w:val="left"/>
+      <w:pPr>
+        <w:ind w:left="5247" w:hanging="360"/>
+      </w:pPr>
+    </w:lvl>
+    <w:lvl w:ilvl="7" w:tplc="04150019" w:tentative="1">
+      <w:start w:val="1"/>
+      <w:numFmt w:val="lowerLetter"/>
+      <w:lvlText w:val="%8."/>
+      <w:lvlJc w:val="left"/>
+      <w:pPr>
+        <w:ind w:left="5967" w:hanging="360"/>
+      </w:pPr>
+    </w:lvl>
+    <w:lvl w:ilvl="8" w:tplc="0415001B" w:tentative="1">
+      <w:start w:val="1"/>
+      <w:numFmt w:val="lowerRoman"/>
+      <w:lvlText w:val="%9."/>
+      <w:lvlJc w:val="right"/>
+      <w:pPr>
+        <w:ind w:left="6687" w:hanging="180"/>
+      </w:pPr>
+    </w:lvl>
+  </w:abstractNum>
+  <w:abstractNum w:abstractNumId="9" w15:restartNumberingAfterBreak="0">
+    <w:nsid w:val="5C130D81"/>
+    <w:multiLevelType w:val="hybridMultilevel"/>
+    <w:tmpl w:val="900EE576"/>
+    <w:lvl w:ilvl="0" w:tplc="AB3A3FC4">
+      <w:start w:val="1"/>
+      <w:numFmt w:val="lowerLetter"/>
+      <w:lvlText w:val="%1)"/>
+      <w:lvlJc w:val="left"/>
+      <w:pPr>
+        <w:ind w:left="927" w:hanging="360"/>
+      </w:pPr>
+      <w:rPr>
+        <w:rFonts w:hint="default"/>
+      </w:rPr>
+    </w:lvl>
+    <w:lvl w:ilvl="1" w:tplc="04150019" w:tentative="1">
+      <w:start w:val="1"/>
+      <w:numFmt w:val="lowerLetter"/>
+      <w:lvlText w:val="%2."/>
+      <w:lvlJc w:val="left"/>
+      <w:pPr>
+        <w:ind w:left="1647" w:hanging="360"/>
+      </w:pPr>
+    </w:lvl>
+    <w:lvl w:ilvl="2" w:tplc="0415001B" w:tentative="1">
+      <w:start w:val="1"/>
+      <w:numFmt w:val="lowerRoman"/>
+      <w:lvlText w:val="%3."/>
+      <w:lvlJc w:val="right"/>
+      <w:pPr>
+        <w:ind w:left="2367" w:hanging="180"/>
+      </w:pPr>
+    </w:lvl>
+    <w:lvl w:ilvl="3" w:tplc="0415000F" w:tentative="1">
+      <w:start w:val="1"/>
+      <w:numFmt w:val="decimal"/>
+      <w:lvlText w:val="%4."/>
+      <w:lvlJc w:val="left"/>
+      <w:pPr>
+        <w:ind w:left="3087" w:hanging="360"/>
+      </w:pPr>
+    </w:lvl>
+    <w:lvl w:ilvl="4" w:tplc="04150019" w:tentative="1">
+      <w:start w:val="1"/>
+      <w:numFmt w:val="lowerLetter"/>
+      <w:lvlText w:val="%5."/>
+      <w:lvlJc w:val="left"/>
+      <w:pPr>
+        <w:ind w:left="3807" w:hanging="360"/>
+      </w:pPr>
+    </w:lvl>
+    <w:lvl w:ilvl="5" w:tplc="0415001B" w:tentative="1">
+      <w:start w:val="1"/>
+      <w:numFmt w:val="lowerRoman"/>
+      <w:lvlText w:val="%6."/>
+      <w:lvlJc w:val="right"/>
+      <w:pPr>
+        <w:ind w:left="4527" w:hanging="180"/>
+      </w:pPr>
+    </w:lvl>
+    <w:lvl w:ilvl="6" w:tplc="0415000F" w:tentative="1">
+      <w:start w:val="1"/>
+      <w:numFmt w:val="decimal"/>
+      <w:lvlText w:val="%7."/>
+      <w:lvlJc w:val="left"/>
+      <w:pPr>
+        <w:ind w:left="5247" w:hanging="360"/>
+      </w:pPr>
+    </w:lvl>
+    <w:lvl w:ilvl="7" w:tplc="04150019" w:tentative="1">
+      <w:start w:val="1"/>
+      <w:numFmt w:val="lowerLetter"/>
+      <w:lvlText w:val="%8."/>
+      <w:lvlJc w:val="left"/>
+      <w:pPr>
+        <w:ind w:left="5967" w:hanging="360"/>
+      </w:pPr>
+    </w:lvl>
+    <w:lvl w:ilvl="8" w:tplc="0415001B" w:tentative="1">
+      <w:start w:val="1"/>
+      <w:numFmt w:val="lowerRoman"/>
+      <w:lvlText w:val="%9."/>
+      <w:lvlJc w:val="right"/>
+      <w:pPr>
+        <w:ind w:left="6687" w:hanging="180"/>
+      </w:pPr>
+    </w:lvl>
+  </w:abstractNum>
+  <w:abstractNum w:abstractNumId="10" w15:restartNumberingAfterBreak="0">
     <w:nsid w:val="5C7D7260"/>
     <w:multiLevelType w:val="hybridMultilevel"/>
     <w:tmpl w:val="FFFFFFFF"/>
@@ -7075,7 +9116,7 @@
       </w:rPr>
     </w:lvl>
   </w:abstractNum>
-  <w:abstractNum w:abstractNumId="8" w15:restartNumberingAfterBreak="0">
+  <w:abstractNum w:abstractNumId="11" w15:restartNumberingAfterBreak="0">
     <w:nsid w:val="69CC0914"/>
     <w:multiLevelType w:val="hybridMultilevel"/>
     <w:tmpl w:val="FFFFFFFF"/>
@@ -7188,7 +9229,7 @@
       </w:rPr>
     </w:lvl>
   </w:abstractNum>
-  <w:abstractNum w:abstractNumId="9" w15:restartNumberingAfterBreak="0">
+  <w:abstractNum w:abstractNumId="12" w15:restartNumberingAfterBreak="0">
     <w:nsid w:val="6A8007D1"/>
     <w:multiLevelType w:val="hybridMultilevel"/>
     <w:tmpl w:val="FFFFFFFF"/>
@@ -7302,7 +9343,7 @@
       </w:rPr>
     </w:lvl>
   </w:abstractNum>
-  <w:abstractNum w:abstractNumId="10" w15:restartNumberingAfterBreak="0">
+  <w:abstractNum w:abstractNumId="13" w15:restartNumberingAfterBreak="0">
     <w:nsid w:val="787205E8"/>
     <w:multiLevelType w:val="hybridMultilevel"/>
     <w:tmpl w:val="FFFFFFFF"/>
@@ -7413,40 +9454,141 @@
       <w:rPr>
         <w:rFonts w:cs="Times New Roman"/>
       </w:rPr>
+    </w:lvl>
+  </w:abstractNum>
+  <w:abstractNum w:abstractNumId="14" w15:restartNumberingAfterBreak="0">
+    <w:nsid w:val="7A571E53"/>
+    <w:multiLevelType w:val="hybridMultilevel"/>
+    <w:tmpl w:val="809A2EC2"/>
+    <w:lvl w:ilvl="0" w:tplc="70A4CF84">
+      <w:start w:val="1"/>
+      <w:numFmt w:val="lowerLetter"/>
+      <w:lvlText w:val="%1)"/>
+      <w:lvlJc w:val="left"/>
+      <w:pPr>
+        <w:ind w:left="927" w:hanging="360"/>
+      </w:pPr>
+      <w:rPr>
+        <w:rFonts w:hint="default"/>
+      </w:rPr>
+    </w:lvl>
+    <w:lvl w:ilvl="1" w:tplc="04150019" w:tentative="1">
+      <w:start w:val="1"/>
+      <w:numFmt w:val="lowerLetter"/>
+      <w:lvlText w:val="%2."/>
+      <w:lvlJc w:val="left"/>
+      <w:pPr>
+        <w:ind w:left="1647" w:hanging="360"/>
+      </w:pPr>
+    </w:lvl>
+    <w:lvl w:ilvl="2" w:tplc="0415001B" w:tentative="1">
+      <w:start w:val="1"/>
+      <w:numFmt w:val="lowerRoman"/>
+      <w:lvlText w:val="%3."/>
+      <w:lvlJc w:val="right"/>
+      <w:pPr>
+        <w:ind w:left="2367" w:hanging="180"/>
+      </w:pPr>
+    </w:lvl>
+    <w:lvl w:ilvl="3" w:tplc="0415000F" w:tentative="1">
+      <w:start w:val="1"/>
+      <w:numFmt w:val="decimal"/>
+      <w:lvlText w:val="%4."/>
+      <w:lvlJc w:val="left"/>
+      <w:pPr>
+        <w:ind w:left="3087" w:hanging="360"/>
+      </w:pPr>
+    </w:lvl>
+    <w:lvl w:ilvl="4" w:tplc="04150019" w:tentative="1">
+      <w:start w:val="1"/>
+      <w:numFmt w:val="lowerLetter"/>
+      <w:lvlText w:val="%5."/>
+      <w:lvlJc w:val="left"/>
+      <w:pPr>
+        <w:ind w:left="3807" w:hanging="360"/>
+      </w:pPr>
+    </w:lvl>
+    <w:lvl w:ilvl="5" w:tplc="0415001B" w:tentative="1">
+      <w:start w:val="1"/>
+      <w:numFmt w:val="lowerRoman"/>
+      <w:lvlText w:val="%6."/>
+      <w:lvlJc w:val="right"/>
+      <w:pPr>
+        <w:ind w:left="4527" w:hanging="180"/>
+      </w:pPr>
+    </w:lvl>
+    <w:lvl w:ilvl="6" w:tplc="0415000F" w:tentative="1">
+      <w:start w:val="1"/>
+      <w:numFmt w:val="decimal"/>
+      <w:lvlText w:val="%7."/>
+      <w:lvlJc w:val="left"/>
+      <w:pPr>
+        <w:ind w:left="5247" w:hanging="360"/>
+      </w:pPr>
+    </w:lvl>
+    <w:lvl w:ilvl="7" w:tplc="04150019" w:tentative="1">
+      <w:start w:val="1"/>
+      <w:numFmt w:val="lowerLetter"/>
+      <w:lvlText w:val="%8."/>
+      <w:lvlJc w:val="left"/>
+      <w:pPr>
+        <w:ind w:left="5967" w:hanging="360"/>
+      </w:pPr>
+    </w:lvl>
+    <w:lvl w:ilvl="8" w:tplc="0415001B" w:tentative="1">
+      <w:start w:val="1"/>
+      <w:numFmt w:val="lowerRoman"/>
+      <w:lvlText w:val="%9."/>
+      <w:lvlJc w:val="right"/>
+      <w:pPr>
+        <w:ind w:left="6687" w:hanging="180"/>
+      </w:pPr>
     </w:lvl>
   </w:abstractNum>
   <w:num w:numId="1" w16cid:durableId="2083136268">
     <w:abstractNumId w:val="0"/>
   </w:num>
   <w:num w:numId="2" w16cid:durableId="776144831">
+    <w:abstractNumId w:val="12"/>
+  </w:num>
+  <w:num w:numId="3" w16cid:durableId="1504861180">
+    <w:abstractNumId w:val="7"/>
+  </w:num>
+  <w:num w:numId="4" w16cid:durableId="659500500">
+    <w:abstractNumId w:val="2"/>
+  </w:num>
+  <w:num w:numId="5" w16cid:durableId="1272545062">
+    <w:abstractNumId w:val="11"/>
+  </w:num>
+  <w:num w:numId="6" w16cid:durableId="904024518">
+    <w:abstractNumId w:val="13"/>
+  </w:num>
+  <w:num w:numId="7" w16cid:durableId="1922520069">
+    <w:abstractNumId w:val="5"/>
+  </w:num>
+  <w:num w:numId="8" w16cid:durableId="351616644">
+    <w:abstractNumId w:val="4"/>
+  </w:num>
+  <w:num w:numId="9" w16cid:durableId="55209269">
+    <w:abstractNumId w:val="10"/>
+  </w:num>
+  <w:num w:numId="10" w16cid:durableId="1435632241">
+    <w:abstractNumId w:val="3"/>
+  </w:num>
+  <w:num w:numId="11" w16cid:durableId="1704985851">
+    <w:abstractNumId w:val="6"/>
+  </w:num>
+  <w:num w:numId="12" w16cid:durableId="1614092151">
     <w:abstractNumId w:val="9"/>
   </w:num>
-  <w:num w:numId="3" w16cid:durableId="1504861180">
-    <w:abstractNumId w:val="6"/>
+  <w:num w:numId="13" w16cid:durableId="217936581">
+    <w:abstractNumId w:val="14"/>
   </w:num>
-  <w:num w:numId="4" w16cid:durableId="659500500">
+  <w:num w:numId="14" w16cid:durableId="2129353324">
     <w:abstractNumId w:val="1"/>
   </w:num>
-  <w:num w:numId="5" w16cid:durableId="1272545062">
+  <w:num w:numId="15" w16cid:durableId="77214407">
     <w:abstractNumId w:val="8"/>
-  </w:num>
-  <w:num w:numId="6" w16cid:durableId="904024518">
-    <w:abstractNumId w:val="10"/>
-  </w:num>
-  <w:num w:numId="7" w16cid:durableId="1922520069">
-    <w:abstractNumId w:val="4"/>
-  </w:num>
-  <w:num w:numId="8" w16cid:durableId="351616644">
-    <w:abstractNumId w:val="3"/>
-  </w:num>
-  <w:num w:numId="9" w16cid:durableId="55209269">
-    <w:abstractNumId w:val="7"/>
-  </w:num>
-  <w:num w:numId="10" w16cid:durableId="1435632241">
-    <w:abstractNumId w:val="2"/>
-  </w:num>
-  <w:num w:numId="11" w16cid:durableId="1704985851">
-    <w:abstractNumId w:val="5"/>
   </w:num>
 </w:numbering>
 </file>
@@ -7569,13 +9711,57 @@
     <w:lsdException w:name="HTML Sample" w:semiHidden="1" w:unhideWhenUsed="1"/>
     <w:lsdException w:name="HTML Typewriter" w:semiHidden="1" w:unhideWhenUsed="1"/>
     <w:lsdException w:name="HTML Variable" w:semiHidden="1" w:unhideWhenUsed="1"/>
+    <w:lsdException w:name="Normal Table" w:semiHidden="1" w:unhideWhenUsed="1"/>
     <w:lsdException w:name="annotation subject" w:semiHidden="1" w:unhideWhenUsed="1"/>
     <w:lsdException w:name="No List" w:semiHidden="1" w:unhideWhenUsed="1"/>
     <w:lsdException w:name="Outline List 1" w:semiHidden="1" w:unhideWhenUsed="1"/>
     <w:lsdException w:name="Outline List 2" w:semiHidden="1" w:unhideWhenUsed="1"/>
     <w:lsdException w:name="Outline List 3" w:semiHidden="1" w:unhideWhenUsed="1"/>
+    <w:lsdException w:name="Table Simple 1" w:semiHidden="1" w:unhideWhenUsed="1"/>
+    <w:lsdException w:name="Table Simple 2" w:semiHidden="1" w:unhideWhenUsed="1"/>
+    <w:lsdException w:name="Table Simple 3" w:semiHidden="1" w:unhideWhenUsed="1"/>
+    <w:lsdException w:name="Table Classic 1" w:semiHidden="1" w:unhideWhenUsed="1"/>
+    <w:lsdException w:name="Table Classic 2" w:semiHidden="1" w:unhideWhenUsed="1"/>
+    <w:lsdException w:name="Table Classic 3" w:semiHidden="1" w:unhideWhenUsed="1"/>
+    <w:lsdException w:name="Table Classic 4" w:semiHidden="1" w:unhideWhenUsed="1"/>
+    <w:lsdException w:name="Table Colorful 1" w:semiHidden="1" w:unhideWhenUsed="1"/>
+    <w:lsdException w:name="Table Colorful 2" w:semiHidden="1" w:unhideWhenUsed="1"/>
+    <w:lsdException w:name="Table Colorful 3" w:semiHidden="1" w:unhideWhenUsed="1"/>
+    <w:lsdException w:name="Table Columns 1" w:semiHidden="1" w:unhideWhenUsed="1"/>
+    <w:lsdException w:name="Table Columns 2" w:semiHidden="1" w:unhideWhenUsed="1"/>
+    <w:lsdException w:name="Table Columns 3" w:semiHidden="1" w:unhideWhenUsed="1"/>
+    <w:lsdException w:name="Table Columns 4" w:semiHidden="1" w:unhideWhenUsed="1"/>
+    <w:lsdException w:name="Table Columns 5" w:semiHidden="1" w:unhideWhenUsed="1"/>
+    <w:lsdException w:name="Table Grid 1" w:semiHidden="1" w:unhideWhenUsed="1"/>
+    <w:lsdException w:name="Table Grid 2" w:semiHidden="1" w:unhideWhenUsed="1"/>
+    <w:lsdException w:name="Table Grid 3" w:semiHidden="1" w:unhideWhenUsed="1"/>
+    <w:lsdException w:name="Table Grid 4" w:semiHidden="1" w:unhideWhenUsed="1"/>
+    <w:lsdException w:name="Table Grid 5" w:semiHidden="1" w:unhideWhenUsed="1"/>
+    <w:lsdException w:name="Table Grid 6" w:semiHidden="1" w:unhideWhenUsed="1"/>
+    <w:lsdException w:name="Table Grid 7" w:semiHidden="1" w:unhideWhenUsed="1"/>
+    <w:lsdException w:name="Table Grid 8" w:semiHidden="1" w:unhideWhenUsed="1"/>
+    <w:lsdException w:name="Table List 1" w:semiHidden="1" w:unhideWhenUsed="1"/>
+    <w:lsdException w:name="Table List 2" w:semiHidden="1" w:unhideWhenUsed="1"/>
+    <w:lsdException w:name="Table List 3" w:semiHidden="1" w:unhideWhenUsed="1"/>
+    <w:lsdException w:name="Table List 4" w:semiHidden="1" w:unhideWhenUsed="1"/>
+    <w:lsdException w:name="Table List 5" w:semiHidden="1" w:unhideWhenUsed="1"/>
+    <w:lsdException w:name="Table List 6" w:semiHidden="1" w:unhideWhenUsed="1"/>
+    <w:lsdException w:name="Table List 7" w:semiHidden="1" w:unhideWhenUsed="1"/>
+    <w:lsdException w:name="Table List 8" w:semiHidden="1" w:unhideWhenUsed="1"/>
+    <w:lsdException w:name="Table 3D effects 1" w:semiHidden="1" w:unhideWhenUsed="1"/>
+    <w:lsdException w:name="Table 3D effects 2" w:semiHidden="1" w:unhideWhenUsed="1"/>
+    <w:lsdException w:name="Table 3D effects 3" w:semiHidden="1" w:unhideWhenUsed="1"/>
+    <w:lsdException w:name="Table Contemporary" w:semiHidden="1" w:unhideWhenUsed="1"/>
+    <w:lsdException w:name="Table Elegant" w:semiHidden="1" w:unhideWhenUsed="1"/>
+    <w:lsdException w:name="Table Professional" w:semiHidden="1" w:unhideWhenUsed="1"/>
+    <w:lsdException w:name="Table Subtle 1" w:semiHidden="1" w:unhideWhenUsed="1"/>
+    <w:lsdException w:name="Table Subtle 2" w:semiHidden="1" w:unhideWhenUsed="1"/>
+    <w:lsdException w:name="Table Web 1" w:semiHidden="1" w:unhideWhenUsed="1"/>
+    <w:lsdException w:name="Table Web 2" w:semiHidden="1" w:unhideWhenUsed="1"/>
+    <w:lsdException w:name="Table Web 3" w:semiHidden="1" w:unhideWhenUsed="1"/>
     <w:lsdException w:name="Balloon Text" w:semiHidden="1" w:unhideWhenUsed="1"/>
     <w:lsdException w:name="Table Grid" w:uiPriority="39"/>
+    <w:lsdException w:name="Table Theme" w:semiHidden="1" w:unhideWhenUsed="1"/>
     <w:lsdException w:name="Placeholder Text" w:semiHidden="1"/>
     <w:lsdException w:name="No Spacing" w:uiPriority="1" w:qFormat="1"/>
     <w:lsdException w:name="Light Shading" w:uiPriority="60"/>
@@ -7800,6 +9986,7 @@
   <w:style w:type="paragraph" w:default="1" w:styleId="Normalny">
     <w:name w:val="Normal"/>
     <w:qFormat/>
+    <w:rsid w:val="001D4101"/>
     <w:pPr>
       <w:spacing w:line="360" w:lineRule="auto"/>
       <w:ind w:left="567" w:right="567"/>
@@ -7830,6 +10017,7 @@
   <w:style w:type="character" w:default="1" w:styleId="Domylnaczcionkaakapitu">
     <w:name w:val="Default Paragraph Font"/>
     <w:uiPriority w:val="1"/>
+    <w:semiHidden/>
     <w:unhideWhenUsed/>
   </w:style>
   <w:style w:type="table" w:default="1" w:styleId="Standardowy">

</xml_diff>